<commit_message>
com uma api bem melhor feita do que a merda que estava
</commit_message>
<xml_diff>
--- a/Documentação-Roman-Senai.docx
+++ b/Documentação-Roman-Senai.docx
@@ -797,18 +797,8 @@
           <w:sz w:val="24"/>
           <w:szCs w:val="24"/>
         </w:rPr>
-        <w:t>Back-</w:t>
-      </w:r>
-      <w:proofErr w:type="spellStart"/>
-      <w:r>
-        <w:rPr>
-          <w:rFonts w:ascii="Arial" w:hAnsi="Arial" w:cs="Arial"/>
-          <w:sz w:val="24"/>
-          <w:szCs w:val="24"/>
-        </w:rPr>
-        <w:t>end</w:t>
-      </w:r>
-      <w:proofErr w:type="spellEnd"/>
+        <w:t>Back-end</w:t>
+      </w:r>
     </w:p>
     <w:p>
       <w:pPr>
@@ -934,16 +924,7 @@
     <w:p>
       <w:pPr>
         <w:spacing w:after="0" w:line="360" w:lineRule="auto"/>
-        <w:rPr>
-          <w:rFonts w:ascii="Arial" w:hAnsi="Arial" w:cs="Arial"/>
-          <w:sz w:val="24"/>
-          <w:szCs w:val="24"/>
-        </w:rPr>
-      </w:pPr>
-    </w:p>
-    <w:p>
-      <w:pPr>
-        <w:spacing w:after="0" w:line="360" w:lineRule="auto"/>
+        <w:ind w:firstLine="708"/>
         <w:rPr>
           <w:rFonts w:ascii="Arial" w:hAnsi="Arial" w:cs="Arial"/>
           <w:sz w:val="24"/>
@@ -964,7 +945,15 @@
           <w:sz w:val="24"/>
           <w:szCs w:val="24"/>
         </w:rPr>
-        <w:t>..............................................................</w:t>
+        <w:t>..........</w:t>
+      </w:r>
+      <w:r>
+        <w:rPr>
+          <w:rFonts w:ascii="Arial" w:hAnsi="Arial" w:cs="Arial"/>
+          <w:sz w:val="24"/>
+          <w:szCs w:val="24"/>
+        </w:rPr>
+        <w:t>..........................................</w:t>
       </w:r>
       <w:r>
         <w:rPr>
@@ -1032,15 +1021,7 @@
           <w:sz w:val="24"/>
           <w:szCs w:val="24"/>
         </w:rPr>
-        <w:t>............................</w:t>
-      </w:r>
-      <w:r>
-        <w:rPr>
-          <w:rFonts w:ascii="Arial" w:hAnsi="Arial" w:cs="Arial"/>
-          <w:sz w:val="24"/>
-          <w:szCs w:val="24"/>
-        </w:rPr>
-        <w:t>9</w:t>
+        <w:t>..........................10</w:t>
       </w:r>
     </w:p>
     <w:p>
@@ -1193,6 +1174,19 @@
           <w:u w:val="single"/>
         </w:rPr>
       </w:pPr>
+    </w:p>
+    <w:p>
+      <w:pPr>
+        <w:spacing w:after="0" w:line="360" w:lineRule="auto"/>
+        <w:rPr>
+          <w:rFonts w:ascii="Arial" w:hAnsi="Arial" w:cs="Arial"/>
+          <w:sz w:val="24"/>
+          <w:szCs w:val="24"/>
+          <w:u w:val="single"/>
+        </w:rPr>
+      </w:pPr>
+      <w:bookmarkStart w:id="0" w:name="_GoBack"/>
+      <w:bookmarkEnd w:id="0"/>
     </w:p>
     <w:p>
       <w:pPr>
@@ -1522,25 +1516,7 @@
           <w:sz w:val="24"/>
           <w:szCs w:val="24"/>
         </w:rPr>
-        <w:t xml:space="preserve">Mobile – usuário professor poderá realizar </w:t>
-      </w:r>
-      <w:proofErr w:type="spellStart"/>
-      <w:r>
-        <w:rPr>
-          <w:rFonts w:ascii="Arial" w:hAnsi="Arial" w:cs="Arial"/>
-          <w:sz w:val="24"/>
-          <w:szCs w:val="24"/>
-        </w:rPr>
-        <w:t>login</w:t>
-      </w:r>
-      <w:proofErr w:type="spellEnd"/>
-      <w:r>
-        <w:rPr>
-          <w:rFonts w:ascii="Arial" w:hAnsi="Arial" w:cs="Arial"/>
-          <w:sz w:val="24"/>
-          <w:szCs w:val="24"/>
-        </w:rPr>
-        <w:t>, cadastrar e listar projetos.</w:t>
+        <w:t>Mobile – usuário professor poderá realizar login, cadastrar e listar projetos.</w:t>
       </w:r>
     </w:p>
     <w:p>
@@ -1553,23 +1529,13 @@
           <w:szCs w:val="24"/>
         </w:rPr>
       </w:pPr>
-      <w:proofErr w:type="spellStart"/>
-      <w:r>
-        <w:rPr>
-          <w:rFonts w:ascii="Arial" w:hAnsi="Arial" w:cs="Arial"/>
-          <w:sz w:val="24"/>
-          <w:szCs w:val="24"/>
-        </w:rPr>
-        <w:t>BackEnd</w:t>
-      </w:r>
-      <w:proofErr w:type="spellEnd"/>
-      <w:r>
-        <w:rPr>
-          <w:rFonts w:ascii="Arial" w:hAnsi="Arial" w:cs="Arial"/>
-          <w:sz w:val="24"/>
-          <w:szCs w:val="24"/>
-        </w:rPr>
-        <w:t xml:space="preserve"> – usuário professor poderá cadastrar e listar projetos com temas vinculados.</w:t>
+      <w:r>
+        <w:rPr>
+          <w:rFonts w:ascii="Arial" w:hAnsi="Arial" w:cs="Arial"/>
+          <w:sz w:val="24"/>
+          <w:szCs w:val="24"/>
+        </w:rPr>
+        <w:t>BackEnd – usuário professor poderá cadastrar e listar projetos com temas vinculados.</w:t>
       </w:r>
     </w:p>
     <w:p>
@@ -1610,23 +1576,13 @@
         </w:rPr>
         <w:t xml:space="preserve"> </w:t>
       </w:r>
-      <w:proofErr w:type="spellStart"/>
-      <w:r>
-        <w:rPr>
-          <w:rFonts w:ascii="Arial" w:hAnsi="Arial" w:cs="Arial"/>
-          <w:sz w:val="24"/>
-          <w:szCs w:val="24"/>
-        </w:rPr>
-        <w:t>Endpoint</w:t>
-      </w:r>
-      <w:proofErr w:type="spellEnd"/>
-      <w:r>
-        <w:rPr>
-          <w:rFonts w:ascii="Arial" w:hAnsi="Arial" w:cs="Arial"/>
-          <w:sz w:val="24"/>
-          <w:szCs w:val="24"/>
-        </w:rPr>
-        <w:t>: a</w:t>
+      <w:r>
+        <w:rPr>
+          <w:rFonts w:ascii="Arial" w:hAnsi="Arial" w:cs="Arial"/>
+          <w:sz w:val="24"/>
+          <w:szCs w:val="24"/>
+        </w:rPr>
+        <w:t>Endpoint: a</w:t>
       </w:r>
       <w:r>
         <w:rPr>
@@ -1779,23 +1735,13 @@
           <w:szCs w:val="24"/>
         </w:rPr>
       </w:pPr>
-      <w:proofErr w:type="spellStart"/>
-      <w:r>
-        <w:rPr>
-          <w:rFonts w:ascii="Arial" w:hAnsi="Arial" w:cs="Arial"/>
-          <w:sz w:val="24"/>
-          <w:szCs w:val="24"/>
-        </w:rPr>
-        <w:t>Trello</w:t>
-      </w:r>
-      <w:proofErr w:type="spellEnd"/>
-      <w:r>
-        <w:rPr>
-          <w:rFonts w:ascii="Arial" w:hAnsi="Arial" w:cs="Arial"/>
-          <w:sz w:val="24"/>
-          <w:szCs w:val="24"/>
-        </w:rPr>
-        <w:t>:</w:t>
+      <w:r>
+        <w:rPr>
+          <w:rFonts w:ascii="Arial" w:hAnsi="Arial" w:cs="Arial"/>
+          <w:sz w:val="24"/>
+          <w:szCs w:val="24"/>
+        </w:rPr>
+        <w:t>Trello:</w:t>
       </w:r>
       <w:r>
         <w:rPr>
@@ -3109,7 +3055,6 @@
                 <w:szCs w:val="24"/>
               </w:rPr>
             </w:pPr>
-            <w:proofErr w:type="spellStart"/>
             <w:r>
               <w:rPr>
                 <w:rFonts w:ascii="Arial" w:hAnsi="Arial" w:cs="Arial"/>
@@ -3118,7 +3063,6 @@
               </w:rPr>
               <w:t>Whislist</w:t>
             </w:r>
-            <w:proofErr w:type="spellEnd"/>
           </w:p>
         </w:tc>
         <w:tc>
@@ -3585,7 +3529,7 @@
             <v:path o:extrusionok="f" gradientshapeok="t" o:connecttype="rect"/>
             <o:lock v:ext="edit" aspectratio="t"/>
           </v:shapetype>
-          <v:shape id="_x0000_i1025" type="#_x0000_t75" style="width:171.8pt;height:294pt">
+          <v:shape id="_x0000_i1025" type="#_x0000_t75" style="width:172pt;height:294pt">
             <v:imagedata r:id="rId11" o:title="modelo_conceitual"/>
           </v:shape>
         </w:pict>
@@ -4042,18 +3986,7 @@
           <w:szCs w:val="19"/>
           <w:highlight w:val="white"/>
         </w:rPr>
-        <w:t xml:space="preserve"> </w:t>
-      </w:r>
-      <w:proofErr w:type="gramStart"/>
-      <w:r>
-        <w:rPr>
-          <w:rFonts w:ascii="Consolas" w:hAnsi="Consolas" w:cs="Consolas"/>
-          <w:color w:val="000000"/>
-          <w:sz w:val="19"/>
-          <w:szCs w:val="19"/>
-          <w:highlight w:val="white"/>
-        </w:rPr>
-        <w:t>USUARIO</w:t>
+        <w:t xml:space="preserve"> USUARIO</w:t>
       </w:r>
       <w:r>
         <w:rPr>
@@ -4065,7 +3998,6 @@
         </w:rPr>
         <w:t>(</w:t>
       </w:r>
-      <w:proofErr w:type="gramEnd"/>
     </w:p>
     <w:p>
       <w:pPr>
@@ -4186,7 +4118,6 @@
           <w:highlight w:val="white"/>
         </w:rPr>
       </w:pPr>
-      <w:proofErr w:type="gramStart"/>
       <w:r>
         <w:rPr>
           <w:rFonts w:ascii="Consolas" w:hAnsi="Consolas" w:cs="Consolas"/>
@@ -4205,18 +4136,7 @@
           <w:szCs w:val="19"/>
           <w:highlight w:val="white"/>
         </w:rPr>
-        <w:t>EMAIL</w:t>
-      </w:r>
-      <w:proofErr w:type="gramEnd"/>
-      <w:r>
-        <w:rPr>
-          <w:rFonts w:ascii="Consolas" w:hAnsi="Consolas" w:cs="Consolas"/>
-          <w:color w:val="000000"/>
-          <w:sz w:val="19"/>
-          <w:szCs w:val="19"/>
-          <w:highlight w:val="white"/>
-        </w:rPr>
-        <w:t xml:space="preserve"> </w:t>
+        <w:t xml:space="preserve">EMAIL </w:t>
       </w:r>
       <w:r>
         <w:rPr>
@@ -4343,7 +4263,6 @@
           <w:highlight w:val="white"/>
         </w:rPr>
       </w:pPr>
-      <w:proofErr w:type="gramStart"/>
       <w:r>
         <w:rPr>
           <w:rFonts w:ascii="Consolas" w:hAnsi="Consolas" w:cs="Consolas"/>
@@ -4362,18 +4281,7 @@
           <w:szCs w:val="19"/>
           <w:highlight w:val="white"/>
         </w:rPr>
-        <w:t>SENHA</w:t>
-      </w:r>
-      <w:proofErr w:type="gramEnd"/>
-      <w:r>
-        <w:rPr>
-          <w:rFonts w:ascii="Consolas" w:hAnsi="Consolas" w:cs="Consolas"/>
-          <w:color w:val="000000"/>
-          <w:sz w:val="19"/>
-          <w:szCs w:val="19"/>
-          <w:highlight w:val="white"/>
-        </w:rPr>
-        <w:t xml:space="preserve"> </w:t>
+        <w:t xml:space="preserve">SENHA </w:t>
       </w:r>
       <w:r>
         <w:rPr>
@@ -4470,7 +4378,6 @@
           <w:highlight w:val="white"/>
         </w:rPr>
       </w:pPr>
-      <w:proofErr w:type="gramStart"/>
       <w:r>
         <w:rPr>
           <w:rFonts w:ascii="Consolas" w:hAnsi="Consolas" w:cs="Consolas"/>
@@ -4489,18 +4396,7 @@
           <w:szCs w:val="19"/>
           <w:highlight w:val="white"/>
         </w:rPr>
-        <w:t>TIPO</w:t>
-      </w:r>
-      <w:proofErr w:type="gramEnd"/>
-      <w:r>
-        <w:rPr>
-          <w:rFonts w:ascii="Consolas" w:hAnsi="Consolas" w:cs="Consolas"/>
-          <w:color w:val="000000"/>
-          <w:sz w:val="19"/>
-          <w:szCs w:val="19"/>
-          <w:highlight w:val="white"/>
-        </w:rPr>
-        <w:t xml:space="preserve">_USUARIO </w:t>
+        <w:t xml:space="preserve">TIPO_USUARIO </w:t>
       </w:r>
       <w:r>
         <w:rPr>
@@ -4675,18 +4571,7 @@
           <w:szCs w:val="19"/>
           <w:highlight w:val="white"/>
         </w:rPr>
-        <w:t xml:space="preserve"> </w:t>
-      </w:r>
-      <w:proofErr w:type="gramStart"/>
-      <w:r>
-        <w:rPr>
-          <w:rFonts w:ascii="Consolas" w:hAnsi="Consolas" w:cs="Consolas"/>
-          <w:color w:val="000000"/>
-          <w:sz w:val="19"/>
-          <w:szCs w:val="19"/>
-          <w:highlight w:val="white"/>
-        </w:rPr>
-        <w:t>GRUPO</w:t>
+        <w:t xml:space="preserve"> GRUPO</w:t>
       </w:r>
       <w:r>
         <w:rPr>
@@ -4698,7 +4583,6 @@
         </w:rPr>
         <w:t>(</w:t>
       </w:r>
-      <w:proofErr w:type="gramEnd"/>
     </w:p>
     <w:p>
       <w:pPr>
@@ -4809,7 +4693,6 @@
           <w:highlight w:val="white"/>
         </w:rPr>
       </w:pPr>
-      <w:proofErr w:type="gramStart"/>
       <w:r>
         <w:rPr>
           <w:rFonts w:ascii="Consolas" w:hAnsi="Consolas" w:cs="Consolas"/>
@@ -4828,18 +4711,7 @@
           <w:szCs w:val="19"/>
           <w:highlight w:val="white"/>
         </w:rPr>
-        <w:t>NOME</w:t>
-      </w:r>
-      <w:proofErr w:type="gramEnd"/>
-      <w:r>
-        <w:rPr>
-          <w:rFonts w:ascii="Consolas" w:hAnsi="Consolas" w:cs="Consolas"/>
-          <w:color w:val="000000"/>
-          <w:sz w:val="19"/>
-          <w:szCs w:val="19"/>
-          <w:highlight w:val="white"/>
-        </w:rPr>
-        <w:t xml:space="preserve">_GRUPO </w:t>
+        <w:t xml:space="preserve">NOME_GRUPO </w:t>
       </w:r>
       <w:r>
         <w:rPr>
@@ -5044,18 +4916,7 @@
           <w:szCs w:val="19"/>
           <w:highlight w:val="white"/>
         </w:rPr>
-        <w:t xml:space="preserve"> </w:t>
-      </w:r>
-      <w:proofErr w:type="gramStart"/>
-      <w:r>
-        <w:rPr>
-          <w:rFonts w:ascii="Consolas" w:hAnsi="Consolas" w:cs="Consolas"/>
-          <w:color w:val="000000"/>
-          <w:sz w:val="19"/>
-          <w:szCs w:val="19"/>
-          <w:highlight w:val="white"/>
-        </w:rPr>
-        <w:t>PROFESSOR</w:t>
+        <w:t xml:space="preserve"> PROFESSOR</w:t>
       </w:r>
       <w:r>
         <w:rPr>
@@ -5067,7 +4928,6 @@
         </w:rPr>
         <w:t>(</w:t>
       </w:r>
-      <w:proofErr w:type="gramEnd"/>
     </w:p>
     <w:p>
       <w:pPr>
@@ -5178,7 +5038,6 @@
           <w:highlight w:val="white"/>
         </w:rPr>
       </w:pPr>
-      <w:proofErr w:type="gramStart"/>
       <w:r>
         <w:rPr>
           <w:rFonts w:ascii="Consolas" w:hAnsi="Consolas" w:cs="Consolas"/>
@@ -5197,18 +5056,7 @@
           <w:szCs w:val="19"/>
           <w:highlight w:val="white"/>
         </w:rPr>
-        <w:t>ID</w:t>
-      </w:r>
-      <w:proofErr w:type="gramEnd"/>
-      <w:r>
-        <w:rPr>
-          <w:rFonts w:ascii="Consolas" w:hAnsi="Consolas" w:cs="Consolas"/>
-          <w:color w:val="000000"/>
-          <w:sz w:val="19"/>
-          <w:szCs w:val="19"/>
-          <w:highlight w:val="white"/>
-        </w:rPr>
-        <w:t xml:space="preserve">_USUARIO </w:t>
+        <w:t xml:space="preserve">ID_USUARIO </w:t>
       </w:r>
       <w:r>
         <w:rPr>
@@ -5335,7 +5183,6 @@
           <w:highlight w:val="white"/>
         </w:rPr>
       </w:pPr>
-      <w:proofErr w:type="gramStart"/>
       <w:r>
         <w:rPr>
           <w:rFonts w:ascii="Consolas" w:hAnsi="Consolas" w:cs="Consolas"/>
@@ -5354,18 +5201,7 @@
           <w:szCs w:val="19"/>
           <w:highlight w:val="white"/>
         </w:rPr>
-        <w:t>NOME</w:t>
-      </w:r>
-      <w:proofErr w:type="gramEnd"/>
-      <w:r>
-        <w:rPr>
-          <w:rFonts w:ascii="Consolas" w:hAnsi="Consolas" w:cs="Consolas"/>
-          <w:color w:val="000000"/>
-          <w:sz w:val="19"/>
-          <w:szCs w:val="19"/>
-          <w:highlight w:val="white"/>
-        </w:rPr>
-        <w:t xml:space="preserve">_PROFESSOR </w:t>
+        <w:t xml:space="preserve">NOME_PROFESSOR </w:t>
       </w:r>
       <w:r>
         <w:rPr>
@@ -5462,7 +5298,6 @@
           <w:highlight w:val="white"/>
         </w:rPr>
       </w:pPr>
-      <w:proofErr w:type="gramStart"/>
       <w:r>
         <w:rPr>
           <w:rFonts w:ascii="Consolas" w:hAnsi="Consolas" w:cs="Consolas"/>
@@ -5481,18 +5316,7 @@
           <w:szCs w:val="19"/>
           <w:highlight w:val="white"/>
         </w:rPr>
-        <w:t>ID</w:t>
-      </w:r>
-      <w:proofErr w:type="gramEnd"/>
-      <w:r>
-        <w:rPr>
-          <w:rFonts w:ascii="Consolas" w:hAnsi="Consolas" w:cs="Consolas"/>
-          <w:color w:val="000000"/>
-          <w:sz w:val="19"/>
-          <w:szCs w:val="19"/>
-          <w:highlight w:val="white"/>
-        </w:rPr>
-        <w:t xml:space="preserve">_GRUPO </w:t>
+        <w:t xml:space="preserve">ID_GRUPO </w:t>
       </w:r>
       <w:r>
         <w:rPr>
@@ -5697,18 +5521,7 @@
           <w:szCs w:val="19"/>
           <w:highlight w:val="white"/>
         </w:rPr>
-        <w:t xml:space="preserve"> </w:t>
-      </w:r>
-      <w:proofErr w:type="gramStart"/>
-      <w:r>
-        <w:rPr>
-          <w:rFonts w:ascii="Consolas" w:hAnsi="Consolas" w:cs="Consolas"/>
-          <w:color w:val="000000"/>
-          <w:sz w:val="19"/>
-          <w:szCs w:val="19"/>
-          <w:highlight w:val="white"/>
-        </w:rPr>
-        <w:t>PROJETOS</w:t>
+        <w:t xml:space="preserve"> PROJETOS</w:t>
       </w:r>
       <w:r>
         <w:rPr>
@@ -5720,7 +5533,6 @@
         </w:rPr>
         <w:t>(</w:t>
       </w:r>
-      <w:proofErr w:type="gramEnd"/>
     </w:p>
     <w:p>
       <w:pPr>
@@ -5841,7 +5653,6 @@
           <w:highlight w:val="white"/>
         </w:rPr>
       </w:pPr>
-      <w:proofErr w:type="gramStart"/>
       <w:r>
         <w:rPr>
           <w:rFonts w:ascii="Consolas" w:hAnsi="Consolas" w:cs="Consolas"/>
@@ -5860,18 +5671,7 @@
           <w:szCs w:val="19"/>
           <w:highlight w:val="white"/>
         </w:rPr>
-        <w:t>NOME</w:t>
-      </w:r>
-      <w:proofErr w:type="gramEnd"/>
-      <w:r>
-        <w:rPr>
-          <w:rFonts w:ascii="Consolas" w:hAnsi="Consolas" w:cs="Consolas"/>
-          <w:color w:val="000000"/>
-          <w:sz w:val="19"/>
-          <w:szCs w:val="19"/>
-          <w:highlight w:val="white"/>
-        </w:rPr>
-        <w:t xml:space="preserve">_PROJETO </w:t>
+        <w:t xml:space="preserve">NOME_PROJETO </w:t>
       </w:r>
       <w:r>
         <w:rPr>
@@ -5998,7 +5798,6 @@
           <w:highlight w:val="white"/>
         </w:rPr>
       </w:pPr>
-      <w:proofErr w:type="gramStart"/>
       <w:r>
         <w:rPr>
           <w:rFonts w:ascii="Consolas" w:hAnsi="Consolas" w:cs="Consolas"/>
@@ -6017,18 +5816,7 @@
           <w:szCs w:val="19"/>
           <w:highlight w:val="white"/>
         </w:rPr>
-        <w:t>DESCRICAO</w:t>
-      </w:r>
-      <w:proofErr w:type="gramEnd"/>
-      <w:r>
-        <w:rPr>
-          <w:rFonts w:ascii="Consolas" w:hAnsi="Consolas" w:cs="Consolas"/>
-          <w:color w:val="000000"/>
-          <w:sz w:val="19"/>
-          <w:szCs w:val="19"/>
-          <w:highlight w:val="white"/>
-        </w:rPr>
-        <w:t xml:space="preserve"> </w:t>
+        <w:t xml:space="preserve">DESCRICAO </w:t>
       </w:r>
       <w:r>
         <w:rPr>
@@ -6125,7 +5913,6 @@
           <w:highlight w:val="white"/>
         </w:rPr>
       </w:pPr>
-      <w:proofErr w:type="gramStart"/>
       <w:r>
         <w:rPr>
           <w:rFonts w:ascii="Consolas" w:hAnsi="Consolas" w:cs="Consolas"/>
@@ -6144,18 +5931,7 @@
           <w:szCs w:val="19"/>
           <w:highlight w:val="white"/>
         </w:rPr>
-        <w:t>TEMA</w:t>
-      </w:r>
-      <w:proofErr w:type="gramEnd"/>
-      <w:r>
-        <w:rPr>
-          <w:rFonts w:ascii="Consolas" w:hAnsi="Consolas" w:cs="Consolas"/>
-          <w:color w:val="000000"/>
-          <w:sz w:val="19"/>
-          <w:szCs w:val="19"/>
-          <w:highlight w:val="white"/>
-        </w:rPr>
-        <w:t xml:space="preserve"> </w:t>
+        <w:t xml:space="preserve">TEMA </w:t>
       </w:r>
       <w:r>
         <w:rPr>
@@ -6262,7 +6038,6 @@
           <w:highlight w:val="white"/>
         </w:rPr>
       </w:pPr>
-      <w:proofErr w:type="gramStart"/>
       <w:r>
         <w:rPr>
           <w:rFonts w:ascii="Consolas" w:hAnsi="Consolas" w:cs="Consolas"/>
@@ -6281,18 +6056,7 @@
           <w:szCs w:val="19"/>
           <w:highlight w:val="white"/>
         </w:rPr>
-        <w:t>ID</w:t>
-      </w:r>
-      <w:proofErr w:type="gramEnd"/>
-      <w:r>
-        <w:rPr>
-          <w:rFonts w:ascii="Consolas" w:hAnsi="Consolas" w:cs="Consolas"/>
-          <w:color w:val="000000"/>
-          <w:sz w:val="19"/>
-          <w:szCs w:val="19"/>
-          <w:highlight w:val="white"/>
-        </w:rPr>
-        <w:t xml:space="preserve">_PROFESSOR </w:t>
+        <w:t xml:space="preserve">ID_PROFESSOR </w:t>
       </w:r>
       <w:r>
         <w:rPr>
@@ -6419,7 +6183,6 @@
           <w:highlight w:val="white"/>
         </w:rPr>
       </w:pPr>
-      <w:proofErr w:type="gramStart"/>
       <w:r>
         <w:rPr>
           <w:rFonts w:ascii="Consolas" w:hAnsi="Consolas" w:cs="Consolas"/>
@@ -6438,18 +6201,7 @@
           <w:szCs w:val="19"/>
           <w:highlight w:val="white"/>
         </w:rPr>
-        <w:t>SITUACAO</w:t>
-      </w:r>
-      <w:proofErr w:type="gramEnd"/>
-      <w:r>
-        <w:rPr>
-          <w:rFonts w:ascii="Consolas" w:hAnsi="Consolas" w:cs="Consolas"/>
-          <w:color w:val="000000"/>
-          <w:sz w:val="19"/>
-          <w:szCs w:val="19"/>
-          <w:highlight w:val="white"/>
-        </w:rPr>
-        <w:t xml:space="preserve"> </w:t>
+        <w:t xml:space="preserve">SITUACAO </w:t>
       </w:r>
       <w:r>
         <w:rPr>
@@ -6720,43 +6472,7 @@
           <w:sz w:val="24"/>
           <w:szCs w:val="24"/>
         </w:rPr>
-        <w:t xml:space="preserve"> (tipo Visual Studio </w:t>
-      </w:r>
-      <w:proofErr w:type="spellStart"/>
-      <w:r>
-        <w:rPr>
-          <w:rFonts w:ascii="Arial" w:hAnsi="Arial" w:cs="Arial"/>
-          <w:sz w:val="24"/>
-          <w:szCs w:val="24"/>
-        </w:rPr>
-        <w:t>Solution</w:t>
-      </w:r>
-      <w:proofErr w:type="spellEnd"/>
-      <w:r>
-        <w:rPr>
-          <w:rFonts w:ascii="Arial" w:hAnsi="Arial" w:cs="Arial"/>
-          <w:sz w:val="24"/>
-          <w:szCs w:val="24"/>
-        </w:rPr>
-        <w:t xml:space="preserve">), disponível no </w:t>
-      </w:r>
-      <w:proofErr w:type="spellStart"/>
-      <w:r>
-        <w:rPr>
-          <w:rFonts w:ascii="Arial" w:hAnsi="Arial" w:cs="Arial"/>
-          <w:sz w:val="24"/>
-          <w:szCs w:val="24"/>
-        </w:rPr>
-        <w:t>GitHUB</w:t>
-      </w:r>
-      <w:proofErr w:type="spellEnd"/>
-      <w:r>
-        <w:rPr>
-          <w:rFonts w:ascii="Arial" w:hAnsi="Arial" w:cs="Arial"/>
-          <w:sz w:val="24"/>
-          <w:szCs w:val="24"/>
-        </w:rPr>
-        <w:t xml:space="preserve">: </w:t>
+        <w:t xml:space="preserve"> (tipo Visual Studio Solution), disponível no GitHUB: </w:t>
       </w:r>
       <w:hyperlink r:id="rId15" w:history="1">
         <w:r>
@@ -7053,57 +6769,36 @@
           <w:sz w:val="24"/>
           <w:szCs w:val="24"/>
         </w:rPr>
-        <w:t xml:space="preserve">Importar </w:t>
-      </w:r>
-      <w:proofErr w:type="spellStart"/>
-      <w:r>
-        <w:rPr>
-          <w:rFonts w:ascii="Arial" w:hAnsi="Arial" w:cs="Arial"/>
-          <w:b/>
-          <w:sz w:val="24"/>
-          <w:szCs w:val="24"/>
-        </w:rPr>
-        <w:t>Postman</w:t>
-      </w:r>
-      <w:proofErr w:type="spellEnd"/>
-    </w:p>
-    <w:p>
-      <w:pPr>
-        <w:spacing w:after="0" w:line="360" w:lineRule="auto"/>
-        <w:rPr>
-          <w:rFonts w:ascii="Arial" w:hAnsi="Arial" w:cs="Arial"/>
-          <w:sz w:val="24"/>
-          <w:szCs w:val="24"/>
-        </w:rPr>
-      </w:pPr>
-    </w:p>
-    <w:p>
-      <w:pPr>
-        <w:spacing w:after="0" w:line="360" w:lineRule="auto"/>
-        <w:rPr>
-          <w:rFonts w:ascii="Arial" w:hAnsi="Arial" w:cs="Arial"/>
-          <w:sz w:val="24"/>
-          <w:szCs w:val="24"/>
-        </w:rPr>
-      </w:pPr>
-      <w:r>
-        <w:rPr>
-          <w:rFonts w:ascii="Arial" w:hAnsi="Arial" w:cs="Arial"/>
-          <w:sz w:val="24"/>
-          <w:szCs w:val="24"/>
-        </w:rPr>
-        <w:t xml:space="preserve">1. Abrir o aplicativo </w:t>
-      </w:r>
-      <w:proofErr w:type="spellStart"/>
-      <w:r>
-        <w:rPr>
-          <w:rFonts w:ascii="Arial" w:hAnsi="Arial" w:cs="Arial"/>
-          <w:sz w:val="24"/>
-          <w:szCs w:val="24"/>
-        </w:rPr>
-        <w:t>Postman</w:t>
-      </w:r>
-      <w:proofErr w:type="spellEnd"/>
+        <w:t>Importar Postman</w:t>
+      </w:r>
+    </w:p>
+    <w:p>
+      <w:pPr>
+        <w:spacing w:after="0" w:line="360" w:lineRule="auto"/>
+        <w:rPr>
+          <w:rFonts w:ascii="Arial" w:hAnsi="Arial" w:cs="Arial"/>
+          <w:sz w:val="24"/>
+          <w:szCs w:val="24"/>
+        </w:rPr>
+      </w:pPr>
+    </w:p>
+    <w:p>
+      <w:pPr>
+        <w:spacing w:after="0" w:line="360" w:lineRule="auto"/>
+        <w:rPr>
+          <w:rFonts w:ascii="Arial" w:hAnsi="Arial" w:cs="Arial"/>
+          <w:sz w:val="24"/>
+          <w:szCs w:val="24"/>
+        </w:rPr>
+      </w:pPr>
+      <w:r>
+        <w:rPr>
+          <w:rFonts w:ascii="Arial" w:hAnsi="Arial" w:cs="Arial"/>
+          <w:sz w:val="24"/>
+          <w:szCs w:val="24"/>
+        </w:rPr>
+        <w:t>1. Abrir o aplicativo Postman</w:t>
+      </w:r>
     </w:p>
     <w:p>
       <w:pPr>
@@ -7207,18 +6902,8 @@
           <w:sz w:val="24"/>
           <w:szCs w:val="24"/>
         </w:rPr>
-        <w:t xml:space="preserve">2. Clicar no botão </w:t>
-      </w:r>
-      <w:proofErr w:type="spellStart"/>
-      <w:r>
-        <w:rPr>
-          <w:rFonts w:ascii="Arial" w:hAnsi="Arial" w:cs="Arial"/>
-          <w:sz w:val="24"/>
-          <w:szCs w:val="24"/>
-        </w:rPr>
-        <w:t>Import</w:t>
-      </w:r>
-      <w:proofErr w:type="spellEnd"/>
+        <w:t>2. Clicar no botão Import</w:t>
+      </w:r>
     </w:p>
     <w:p>
       <w:pPr>
@@ -7249,8 +6934,8 @@
         </w:rPr>
         <w:drawing>
           <wp:inline distT="0" distB="0" distL="0" distR="0">
-            <wp:extent cx="3145155" cy="748030"/>
-            <wp:effectExtent l="0" t="0" r="0" b="0"/>
+            <wp:extent cx="3519054" cy="836956"/>
+            <wp:effectExtent l="0" t="0" r="5715" b="1270"/>
             <wp:docPr id="13" name="Imagem 13"/>
             <wp:cNvGraphicFramePr>
               <a:graphicFrameLocks xmlns:a="http://schemas.openxmlformats.org/drawingml/2006/main" noChangeAspect="1"/>
@@ -7280,7 +6965,7 @@
                   <pic:spPr bwMode="auto">
                     <a:xfrm>
                       <a:off x="0" y="0"/>
-                      <a:ext cx="3145155" cy="748030"/>
+                      <a:ext cx="3546383" cy="843456"/>
                     </a:xfrm>
                     <a:prstGeom prst="rect">
                       <a:avLst/>
@@ -7322,25 +7007,7 @@
           <w:sz w:val="24"/>
           <w:szCs w:val="24"/>
         </w:rPr>
-        <w:t xml:space="preserve">3. Clicar o botão </w:t>
-      </w:r>
-      <w:proofErr w:type="spellStart"/>
-      <w:r>
-        <w:rPr>
-          <w:rFonts w:ascii="Arial" w:hAnsi="Arial" w:cs="Arial"/>
-          <w:sz w:val="24"/>
-          <w:szCs w:val="24"/>
-        </w:rPr>
-        <w:t>Choose</w:t>
-      </w:r>
-      <w:proofErr w:type="spellEnd"/>
-      <w:r>
-        <w:rPr>
-          <w:rFonts w:ascii="Arial" w:hAnsi="Arial" w:cs="Arial"/>
-          <w:sz w:val="24"/>
-          <w:szCs w:val="24"/>
-        </w:rPr>
-        <w:t xml:space="preserve"> Files</w:t>
+        <w:t>3. Clicar o botão Choose Files</w:t>
       </w:r>
     </w:p>
     <w:p>
@@ -7372,8 +7039,8 @@
         </w:rPr>
         <w:drawing>
           <wp:inline distT="0" distB="0" distL="0" distR="0">
-            <wp:extent cx="2514600" cy="1378585"/>
-            <wp:effectExtent l="0" t="0" r="0" b="0"/>
+            <wp:extent cx="3636818" cy="1993821"/>
+            <wp:effectExtent l="0" t="0" r="1905" b="6985"/>
             <wp:docPr id="15" name="Imagem 15"/>
             <wp:cNvGraphicFramePr>
               <a:graphicFrameLocks xmlns:a="http://schemas.openxmlformats.org/drawingml/2006/main" noChangeAspect="1"/>
@@ -7403,7 +7070,7 @@
                   <pic:spPr bwMode="auto">
                     <a:xfrm>
                       <a:off x="0" y="0"/>
-                      <a:ext cx="2514600" cy="1378585"/>
+                      <a:ext cx="3651955" cy="2002120"/>
                     </a:xfrm>
                     <a:prstGeom prst="rect">
                       <a:avLst/>
@@ -7439,12 +7106,33 @@
           <w:szCs w:val="24"/>
         </w:rPr>
       </w:pPr>
-      <w:r>
-        <w:rPr>
-          <w:rFonts w:ascii="Arial" w:hAnsi="Arial" w:cs="Arial"/>
-          <w:sz w:val="24"/>
-          <w:szCs w:val="24"/>
-        </w:rPr>
+    </w:p>
+    <w:p>
+      <w:pPr>
+        <w:spacing w:after="0" w:line="360" w:lineRule="auto"/>
+        <w:rPr>
+          <w:rFonts w:ascii="Arial" w:hAnsi="Arial" w:cs="Arial"/>
+          <w:sz w:val="24"/>
+          <w:szCs w:val="24"/>
+        </w:rPr>
+      </w:pPr>
+    </w:p>
+    <w:p>
+      <w:pPr>
+        <w:spacing w:after="0" w:line="360" w:lineRule="auto"/>
+        <w:rPr>
+          <w:rFonts w:ascii="Arial" w:hAnsi="Arial" w:cs="Arial"/>
+          <w:sz w:val="24"/>
+          <w:szCs w:val="24"/>
+        </w:rPr>
+      </w:pPr>
+      <w:r>
+        <w:rPr>
+          <w:rFonts w:ascii="Arial" w:hAnsi="Arial" w:cs="Arial"/>
+          <w:sz w:val="24"/>
+          <w:szCs w:val="24"/>
+        </w:rPr>
+        <w:lastRenderedPageBreak/>
         <w:t xml:space="preserve">4. Escolha o arquivo </w:t>
       </w:r>
       <w:r>
@@ -7453,92 +7141,93 @@
           <w:sz w:val="24"/>
           <w:szCs w:val="24"/>
         </w:rPr>
-        <w:t>Roman-</w:t>
-      </w:r>
-      <w:proofErr w:type="spellStart"/>
-      <w:r>
-        <w:rPr>
-          <w:rFonts w:ascii="Arial" w:hAnsi="Arial" w:cs="Arial"/>
-          <w:sz w:val="24"/>
-          <w:szCs w:val="24"/>
-        </w:rPr>
-        <w:t>Senai</w:t>
-      </w:r>
-      <w:r>
-        <w:rPr>
-          <w:rFonts w:ascii="Arial" w:hAnsi="Arial" w:cs="Arial"/>
-          <w:sz w:val="24"/>
-          <w:szCs w:val="24"/>
-        </w:rPr>
-        <w:t>.postman_collection</w:t>
-      </w:r>
-      <w:proofErr w:type="spellEnd"/>
-      <w:r>
-        <w:rPr>
-          <w:rFonts w:ascii="Arial" w:hAnsi="Arial" w:cs="Arial"/>
-          <w:sz w:val="24"/>
-          <w:szCs w:val="24"/>
-        </w:rPr>
-        <w:t>, na</w:t>
-      </w:r>
-      <w:r>
-        <w:rPr>
-          <w:rFonts w:ascii="Arial" w:hAnsi="Arial" w:cs="Arial"/>
-          <w:sz w:val="24"/>
-          <w:szCs w:val="24"/>
-        </w:rPr>
-        <w:t xml:space="preserve"> pasta </w:t>
-      </w:r>
-      <w:proofErr w:type="spellStart"/>
-      <w:r>
-        <w:rPr>
-          <w:rFonts w:ascii="Arial" w:hAnsi="Arial" w:cs="Arial"/>
-          <w:sz w:val="24"/>
-          <w:szCs w:val="24"/>
-          <w:u w:val="single"/>
-        </w:rPr>
-        <w:t>BackE</w:t>
-      </w:r>
-      <w:r>
-        <w:rPr>
-          <w:rFonts w:ascii="Arial" w:hAnsi="Arial" w:cs="Arial"/>
-          <w:sz w:val="24"/>
-          <w:szCs w:val="24"/>
-          <w:u w:val="single"/>
-        </w:rPr>
-        <w:t>nd</w:t>
-      </w:r>
-      <w:proofErr w:type="spellEnd"/>
-      <w:r>
-        <w:rPr>
-          <w:rFonts w:ascii="Arial" w:hAnsi="Arial" w:cs="Arial"/>
-          <w:sz w:val="24"/>
-          <w:szCs w:val="24"/>
-        </w:rPr>
-        <w:t xml:space="preserve"> do repositório do projeto:</w:t>
-      </w:r>
-    </w:p>
-    <w:p>
-      <w:pPr>
-        <w:spacing w:after="0" w:line="360" w:lineRule="auto"/>
-        <w:rPr>
-          <w:rFonts w:ascii="Arial" w:hAnsi="Arial" w:cs="Arial"/>
-          <w:sz w:val="24"/>
-          <w:szCs w:val="24"/>
-        </w:rPr>
-      </w:pPr>
-    </w:p>
-    <w:p>
-      <w:pPr>
-        <w:spacing w:after="0" w:line="360" w:lineRule="auto"/>
-        <w:rPr>
-          <w:rFonts w:ascii="Arial" w:hAnsi="Arial" w:cs="Arial"/>
-          <w:sz w:val="24"/>
-          <w:szCs w:val="24"/>
-        </w:rPr>
-      </w:pPr>
-      <w:bookmarkStart w:id="0" w:name="_GoBack"/>
-      <w:bookmarkEnd w:id="0"/>
+        <w:t>Roman-Senai</w:t>
+      </w:r>
+      <w:r>
+        <w:rPr>
+          <w:rFonts w:ascii="Arial" w:hAnsi="Arial" w:cs="Arial"/>
+          <w:sz w:val="24"/>
+          <w:szCs w:val="24"/>
+        </w:rPr>
+        <w:t>.postman_collection do repositório do projeto:</w:t>
+      </w:r>
+    </w:p>
+    <w:p>
+      <w:pPr>
+        <w:spacing w:after="0" w:line="360" w:lineRule="auto"/>
+        <w:rPr>
+          <w:rFonts w:ascii="Arial" w:hAnsi="Arial" w:cs="Arial"/>
+          <w:sz w:val="24"/>
+          <w:szCs w:val="24"/>
+        </w:rPr>
+      </w:pPr>
+    </w:p>
+    <w:p>
+      <w:pPr>
+        <w:spacing w:after="0" w:line="360" w:lineRule="auto"/>
+        <w:rPr>
+          <w:rFonts w:ascii="Arial" w:hAnsi="Arial" w:cs="Arial"/>
+          <w:sz w:val="24"/>
+          <w:szCs w:val="24"/>
+        </w:rPr>
+      </w:pPr>
+      <w:r>
+        <w:rPr>
+          <w:rFonts w:ascii="Arial" w:hAnsi="Arial" w:cs="Arial"/>
+          <w:noProof/>
+          <w:sz w:val="24"/>
+          <w:szCs w:val="24"/>
+          <w:lang w:eastAsia="pt-BR"/>
+        </w:rPr>
+        <w:drawing>
+          <wp:inline distT="0" distB="0" distL="0" distR="0" wp14:anchorId="118D16CF" wp14:editId="6CB0B6F9">
+            <wp:extent cx="4627418" cy="1849683"/>
+            <wp:effectExtent l="0" t="0" r="1905" b="0"/>
+            <wp:docPr id="2" name="Imagem 2"/>
+            <wp:cNvGraphicFramePr>
+              <a:graphicFrameLocks xmlns:a="http://schemas.openxmlformats.org/drawingml/2006/main" noChangeAspect="1"/>
+            </wp:cNvGraphicFramePr>
+            <a:graphic xmlns:a="http://schemas.openxmlformats.org/drawingml/2006/main">
+              <a:graphicData uri="http://schemas.openxmlformats.org/drawingml/2006/picture">
+                <pic:pic xmlns:pic="http://schemas.openxmlformats.org/drawingml/2006/picture">
+                  <pic:nvPicPr>
+                    <pic:cNvPr id="0" name="Picture 2"/>
+                    <pic:cNvPicPr>
+                      <a:picLocks noChangeAspect="1" noChangeArrowheads="1"/>
+                    </pic:cNvPicPr>
+                  </pic:nvPicPr>
+                  <pic:blipFill>
+                    <a:blip r:embed="rId22">
+                      <a:extLst>
+                        <a:ext uri="{28A0092B-C50C-407E-A947-70E740481C1C}">
+                          <a14:useLocalDpi xmlns:a14="http://schemas.microsoft.com/office/drawing/2010/main" val="0"/>
+                        </a:ext>
+                      </a:extLst>
+                    </a:blip>
+                    <a:srcRect/>
+                    <a:stretch>
+                      <a:fillRect/>
+                    </a:stretch>
+                  </pic:blipFill>
+                  <pic:spPr bwMode="auto">
+                    <a:xfrm>
+                      <a:off x="0" y="0"/>
+                      <a:ext cx="4719835" cy="1886624"/>
+                    </a:xfrm>
+                    <a:prstGeom prst="rect">
+                      <a:avLst/>
+                    </a:prstGeom>
+                    <a:noFill/>
+                    <a:ln>
+                      <a:noFill/>
+                    </a:ln>
+                  </pic:spPr>
+                </pic:pic>
+              </a:graphicData>
+            </a:graphic>
+          </wp:inline>
+        </w:drawing>
+      </w:r>
     </w:p>
     <w:p>
       <w:pPr>
@@ -7561,25 +7250,325 @@
           <w:szCs w:val="24"/>
         </w:rPr>
       </w:pPr>
-    </w:p>
-    <w:p>
-      <w:pPr>
-        <w:spacing w:after="0" w:line="360" w:lineRule="auto"/>
+      <w:r>
         <w:rPr>
           <w:rFonts w:ascii="Arial" w:hAnsi="Arial" w:cs="Arial"/>
           <w:b/>
           <w:sz w:val="24"/>
           <w:szCs w:val="24"/>
         </w:rPr>
-      </w:pPr>
-      <w:r>
+        <w:t>FUNCIONALIDADES</w:t>
+      </w:r>
+    </w:p>
+    <w:p>
+      <w:pPr>
+        <w:spacing w:after="0" w:line="360" w:lineRule="auto"/>
         <w:rPr>
           <w:rFonts w:ascii="Arial" w:hAnsi="Arial" w:cs="Arial"/>
           <w:b/>
           <w:sz w:val="24"/>
           <w:szCs w:val="24"/>
         </w:rPr>
-        <w:t>FUNCIONALIDADES</w:t>
+      </w:pPr>
+    </w:p>
+    <w:p>
+      <w:pPr>
+        <w:spacing w:after="0" w:line="360" w:lineRule="auto"/>
+        <w:rPr>
+          <w:rFonts w:ascii="Arial" w:hAnsi="Arial" w:cs="Arial"/>
+          <w:sz w:val="24"/>
+          <w:szCs w:val="24"/>
+        </w:rPr>
+      </w:pPr>
+      <w:r>
+        <w:rPr>
+          <w:rFonts w:ascii="Arial" w:hAnsi="Arial" w:cs="Arial"/>
+          <w:sz w:val="24"/>
+          <w:szCs w:val="24"/>
+        </w:rPr>
+        <w:t>O EndPoint é uma extremidade de um canal de comunicação. Na arquitetura REST (Representational State Transfer, em português: Transferência de Estado Representacional), o EndPoint é um recurso geralmente se refere a algum objeto ou conjunto de objetos que são expostos em um terminal da API.</w:t>
+      </w:r>
+    </w:p>
+    <w:p>
+      <w:pPr>
+        <w:spacing w:after="0" w:line="360" w:lineRule="auto"/>
+        <w:rPr>
+          <w:rFonts w:ascii="Arial" w:hAnsi="Arial" w:cs="Arial"/>
+          <w:sz w:val="24"/>
+          <w:szCs w:val="24"/>
+        </w:rPr>
+      </w:pPr>
+    </w:p>
+    <w:p>
+      <w:pPr>
+        <w:spacing w:after="0" w:line="360" w:lineRule="auto"/>
+        <w:rPr>
+          <w:rFonts w:ascii="Arial" w:hAnsi="Arial" w:cs="Arial"/>
+          <w:sz w:val="24"/>
+          <w:szCs w:val="24"/>
+        </w:rPr>
+      </w:pPr>
+      <w:r>
+        <w:rPr>
+          <w:rFonts w:ascii="Arial" w:hAnsi="Arial" w:cs="Arial"/>
+          <w:sz w:val="24"/>
+          <w:szCs w:val="24"/>
+        </w:rPr>
+        <w:t>O projeto contém as seguintes EndPoints:</w:t>
+      </w:r>
+    </w:p>
+    <w:p>
+      <w:pPr>
+        <w:spacing w:after="0" w:line="360" w:lineRule="auto"/>
+        <w:rPr>
+          <w:rFonts w:ascii="Arial" w:hAnsi="Arial" w:cs="Arial"/>
+          <w:sz w:val="24"/>
+          <w:szCs w:val="24"/>
+        </w:rPr>
+      </w:pPr>
+    </w:p>
+    <w:p>
+      <w:pPr>
+        <w:spacing w:after="0" w:line="360" w:lineRule="auto"/>
+        <w:rPr>
+          <w:rFonts w:ascii="Arial" w:hAnsi="Arial" w:cs="Arial"/>
+          <w:sz w:val="24"/>
+          <w:szCs w:val="24"/>
+        </w:rPr>
+      </w:pPr>
+      <w:r>
+        <w:rPr>
+          <w:rFonts w:ascii="Arial" w:hAnsi="Arial" w:cs="Arial"/>
+          <w:sz w:val="24"/>
+          <w:szCs w:val="24"/>
+        </w:rPr>
+        <w:t>1. O sistema permite o usuário fazer o login com e-mail e senha;</w:t>
+      </w:r>
+    </w:p>
+    <w:p>
+      <w:pPr>
+        <w:spacing w:after="0" w:line="360" w:lineRule="auto"/>
+        <w:rPr>
+          <w:rFonts w:ascii="Arial" w:hAnsi="Arial" w:cs="Arial"/>
+          <w:sz w:val="24"/>
+          <w:szCs w:val="24"/>
+        </w:rPr>
+      </w:pPr>
+      <w:r>
+        <w:rPr>
+          <w:rFonts w:ascii="Arial" w:hAnsi="Arial" w:cs="Arial"/>
+          <w:sz w:val="24"/>
+          <w:szCs w:val="24"/>
+        </w:rPr>
+        <w:t xml:space="preserve">2. O sistema permite cadastrar </w:t>
+      </w:r>
+      <w:r>
+        <w:rPr>
+          <w:rFonts w:ascii="Arial" w:hAnsi="Arial" w:cs="Arial"/>
+          <w:sz w:val="24"/>
+          <w:szCs w:val="24"/>
+        </w:rPr>
+        <w:t>um projeto;</w:t>
+      </w:r>
+    </w:p>
+    <w:p>
+      <w:pPr>
+        <w:spacing w:after="0" w:line="360" w:lineRule="auto"/>
+        <w:rPr>
+          <w:rFonts w:ascii="Arial" w:hAnsi="Arial" w:cs="Arial"/>
+          <w:sz w:val="24"/>
+          <w:szCs w:val="24"/>
+        </w:rPr>
+      </w:pPr>
+      <w:r>
+        <w:rPr>
+          <w:rFonts w:ascii="Arial" w:hAnsi="Arial" w:cs="Arial"/>
+          <w:sz w:val="24"/>
+          <w:szCs w:val="24"/>
+        </w:rPr>
+        <w:t xml:space="preserve">3. O sistema permite </w:t>
+      </w:r>
+      <w:r>
+        <w:rPr>
+          <w:rFonts w:ascii="Arial" w:hAnsi="Arial" w:cs="Arial"/>
+          <w:sz w:val="24"/>
+          <w:szCs w:val="24"/>
+        </w:rPr>
+        <w:t>listar os projetos</w:t>
+      </w:r>
+      <w:r>
+        <w:rPr>
+          <w:rFonts w:ascii="Arial" w:hAnsi="Arial" w:cs="Arial"/>
+          <w:sz w:val="24"/>
+          <w:szCs w:val="24"/>
+        </w:rPr>
+        <w:t>;</w:t>
+      </w:r>
+    </w:p>
+    <w:p>
+      <w:pPr>
+        <w:spacing w:after="0" w:line="360" w:lineRule="auto"/>
+        <w:rPr>
+          <w:rFonts w:ascii="Arial" w:hAnsi="Arial" w:cs="Arial"/>
+          <w:sz w:val="24"/>
+          <w:szCs w:val="24"/>
+        </w:rPr>
+      </w:pPr>
+      <w:r>
+        <w:rPr>
+          <w:rFonts w:ascii="Arial" w:hAnsi="Arial" w:cs="Arial"/>
+          <w:sz w:val="24"/>
+          <w:szCs w:val="24"/>
+        </w:rPr>
+        <w:t xml:space="preserve">4. O sistema permite </w:t>
+      </w:r>
+      <w:r>
+        <w:rPr>
+          <w:rFonts w:ascii="Arial" w:hAnsi="Arial" w:cs="Arial"/>
+          <w:sz w:val="24"/>
+          <w:szCs w:val="24"/>
+        </w:rPr>
+        <w:t>atualizar um projeto</w:t>
+      </w:r>
+      <w:r>
+        <w:rPr>
+          <w:rFonts w:ascii="Arial" w:hAnsi="Arial" w:cs="Arial"/>
+          <w:sz w:val="24"/>
+          <w:szCs w:val="24"/>
+        </w:rPr>
+        <w:t>;</w:t>
+      </w:r>
+    </w:p>
+    <w:p>
+      <w:pPr>
+        <w:spacing w:after="0" w:line="360" w:lineRule="auto"/>
+        <w:rPr>
+          <w:rFonts w:ascii="Arial" w:hAnsi="Arial" w:cs="Arial"/>
+          <w:sz w:val="24"/>
+          <w:szCs w:val="24"/>
+        </w:rPr>
+      </w:pPr>
+      <w:r>
+        <w:rPr>
+          <w:rFonts w:ascii="Arial" w:hAnsi="Arial" w:cs="Arial"/>
+          <w:sz w:val="24"/>
+          <w:szCs w:val="24"/>
+        </w:rPr>
+        <w:t>5.</w:t>
+      </w:r>
+      <w:r>
+        <w:rPr>
+          <w:rFonts w:ascii="Arial" w:hAnsi="Arial" w:cs="Arial"/>
+          <w:sz w:val="24"/>
+          <w:szCs w:val="24"/>
+        </w:rPr>
+        <w:t xml:space="preserve"> O sistema permite</w:t>
+      </w:r>
+      <w:r>
+        <w:rPr>
+          <w:rFonts w:ascii="Arial" w:hAnsi="Arial" w:cs="Arial"/>
+          <w:sz w:val="24"/>
+          <w:szCs w:val="24"/>
+        </w:rPr>
+        <w:t xml:space="preserve"> cadastrar um usuário</w:t>
+      </w:r>
+      <w:r>
+        <w:rPr>
+          <w:rFonts w:ascii="Arial" w:hAnsi="Arial" w:cs="Arial"/>
+          <w:sz w:val="24"/>
+          <w:szCs w:val="24"/>
+        </w:rPr>
+        <w:t>;</w:t>
+      </w:r>
+    </w:p>
+    <w:p>
+      <w:pPr>
+        <w:spacing w:after="0" w:line="360" w:lineRule="auto"/>
+        <w:rPr>
+          <w:rFonts w:ascii="Arial" w:hAnsi="Arial" w:cs="Arial"/>
+          <w:sz w:val="24"/>
+          <w:szCs w:val="24"/>
+        </w:rPr>
+      </w:pPr>
+      <w:r>
+        <w:rPr>
+          <w:rFonts w:ascii="Arial" w:hAnsi="Arial" w:cs="Arial"/>
+          <w:sz w:val="24"/>
+          <w:szCs w:val="24"/>
+        </w:rPr>
+        <w:t>6. O sistema permite cadastrar um professor;</w:t>
+      </w:r>
+    </w:p>
+    <w:p>
+      <w:pPr>
+        <w:spacing w:after="0" w:line="360" w:lineRule="auto"/>
+        <w:rPr>
+          <w:rFonts w:ascii="Arial" w:hAnsi="Arial" w:cs="Arial"/>
+          <w:sz w:val="24"/>
+          <w:szCs w:val="24"/>
+        </w:rPr>
+      </w:pPr>
+      <w:r>
+        <w:rPr>
+          <w:rFonts w:ascii="Arial" w:hAnsi="Arial" w:cs="Arial"/>
+          <w:sz w:val="24"/>
+          <w:szCs w:val="24"/>
+        </w:rPr>
+        <w:t>7. O sistema permite cadastrar um grupo;</w:t>
+      </w:r>
+    </w:p>
+    <w:p>
+      <w:pPr>
+        <w:spacing w:after="0" w:line="360" w:lineRule="auto"/>
+        <w:rPr>
+          <w:rFonts w:ascii="Arial" w:hAnsi="Arial" w:cs="Arial"/>
+          <w:sz w:val="24"/>
+          <w:szCs w:val="24"/>
+        </w:rPr>
+      </w:pPr>
+      <w:r>
+        <w:rPr>
+          <w:rFonts w:ascii="Arial" w:hAnsi="Arial" w:cs="Arial"/>
+          <w:sz w:val="24"/>
+          <w:szCs w:val="24"/>
+        </w:rPr>
+        <w:t>8. O sistema permite listar os professores;</w:t>
+      </w:r>
+    </w:p>
+    <w:p>
+      <w:pPr>
+        <w:spacing w:after="0" w:line="360" w:lineRule="auto"/>
+        <w:rPr>
+          <w:rFonts w:ascii="Arial" w:hAnsi="Arial" w:cs="Arial"/>
+          <w:sz w:val="24"/>
+          <w:szCs w:val="24"/>
+        </w:rPr>
+      </w:pPr>
+      <w:r>
+        <w:rPr>
+          <w:rFonts w:ascii="Arial" w:hAnsi="Arial" w:cs="Arial"/>
+          <w:sz w:val="24"/>
+          <w:szCs w:val="24"/>
+        </w:rPr>
+        <w:t>9. O sistema permite listar os usuários;</w:t>
+      </w:r>
+    </w:p>
+    <w:p>
+      <w:pPr>
+        <w:spacing w:after="0" w:line="360" w:lineRule="auto"/>
+        <w:rPr>
+          <w:rFonts w:ascii="Arial" w:hAnsi="Arial" w:cs="Arial"/>
+          <w:sz w:val="24"/>
+          <w:szCs w:val="24"/>
+        </w:rPr>
+      </w:pPr>
+      <w:r>
+        <w:rPr>
+          <w:rFonts w:ascii="Arial" w:hAnsi="Arial" w:cs="Arial"/>
+          <w:sz w:val="24"/>
+          <w:szCs w:val="24"/>
+        </w:rPr>
+        <w:t>10. O sistema permite listar os grupos;</w:t>
       </w:r>
     </w:p>
     <w:p>
@@ -7598,368 +7587,6 @@
         <w:spacing w:after="0" w:line="360" w:lineRule="auto"/>
         <w:rPr>
           <w:rFonts w:ascii="Arial" w:hAnsi="Arial" w:cs="Arial"/>
-          <w:sz w:val="24"/>
-          <w:szCs w:val="24"/>
-        </w:rPr>
-      </w:pPr>
-      <w:r>
-        <w:rPr>
-          <w:rFonts w:ascii="Arial" w:hAnsi="Arial" w:cs="Arial"/>
-          <w:sz w:val="24"/>
-          <w:szCs w:val="24"/>
-        </w:rPr>
-        <w:t xml:space="preserve">O </w:t>
-      </w:r>
-      <w:proofErr w:type="spellStart"/>
-      <w:r>
-        <w:rPr>
-          <w:rFonts w:ascii="Arial" w:hAnsi="Arial" w:cs="Arial"/>
-          <w:sz w:val="24"/>
-          <w:szCs w:val="24"/>
-        </w:rPr>
-        <w:t>EndPoint</w:t>
-      </w:r>
-      <w:proofErr w:type="spellEnd"/>
-      <w:r>
-        <w:rPr>
-          <w:rFonts w:ascii="Arial" w:hAnsi="Arial" w:cs="Arial"/>
-          <w:sz w:val="24"/>
-          <w:szCs w:val="24"/>
-        </w:rPr>
-        <w:t xml:space="preserve"> é uma extremidade de um canal de comunicação. Na arquitetura REST (</w:t>
-      </w:r>
-      <w:proofErr w:type="spellStart"/>
-      <w:r>
-        <w:rPr>
-          <w:rFonts w:ascii="Arial" w:hAnsi="Arial" w:cs="Arial"/>
-          <w:sz w:val="24"/>
-          <w:szCs w:val="24"/>
-        </w:rPr>
-        <w:t>Representational</w:t>
-      </w:r>
-      <w:proofErr w:type="spellEnd"/>
-      <w:r>
-        <w:rPr>
-          <w:rFonts w:ascii="Arial" w:hAnsi="Arial" w:cs="Arial"/>
-          <w:sz w:val="24"/>
-          <w:szCs w:val="24"/>
-        </w:rPr>
-        <w:t xml:space="preserve"> </w:t>
-      </w:r>
-      <w:proofErr w:type="spellStart"/>
-      <w:r>
-        <w:rPr>
-          <w:rFonts w:ascii="Arial" w:hAnsi="Arial" w:cs="Arial"/>
-          <w:sz w:val="24"/>
-          <w:szCs w:val="24"/>
-        </w:rPr>
-        <w:t>State</w:t>
-      </w:r>
-      <w:proofErr w:type="spellEnd"/>
-      <w:r>
-        <w:rPr>
-          <w:rFonts w:ascii="Arial" w:hAnsi="Arial" w:cs="Arial"/>
-          <w:sz w:val="24"/>
-          <w:szCs w:val="24"/>
-        </w:rPr>
-        <w:t xml:space="preserve"> </w:t>
-      </w:r>
-      <w:proofErr w:type="spellStart"/>
-      <w:r>
-        <w:rPr>
-          <w:rFonts w:ascii="Arial" w:hAnsi="Arial" w:cs="Arial"/>
-          <w:sz w:val="24"/>
-          <w:szCs w:val="24"/>
-        </w:rPr>
-        <w:t>Transfer</w:t>
-      </w:r>
-      <w:proofErr w:type="spellEnd"/>
-      <w:r>
-        <w:rPr>
-          <w:rFonts w:ascii="Arial" w:hAnsi="Arial" w:cs="Arial"/>
-          <w:sz w:val="24"/>
-          <w:szCs w:val="24"/>
-        </w:rPr>
-        <w:t xml:space="preserve">, em português: Transferência de Estado Representacional), o </w:t>
-      </w:r>
-      <w:proofErr w:type="spellStart"/>
-      <w:r>
-        <w:rPr>
-          <w:rFonts w:ascii="Arial" w:hAnsi="Arial" w:cs="Arial"/>
-          <w:sz w:val="24"/>
-          <w:szCs w:val="24"/>
-        </w:rPr>
-        <w:t>EndPoint</w:t>
-      </w:r>
-      <w:proofErr w:type="spellEnd"/>
-      <w:r>
-        <w:rPr>
-          <w:rFonts w:ascii="Arial" w:hAnsi="Arial" w:cs="Arial"/>
-          <w:sz w:val="24"/>
-          <w:szCs w:val="24"/>
-        </w:rPr>
-        <w:t xml:space="preserve"> é um recurso geralmente se refere a algum objeto ou conjunto de objetos que são expostos em um terminal da API.</w:t>
-      </w:r>
-    </w:p>
-    <w:p>
-      <w:pPr>
-        <w:spacing w:after="0" w:line="360" w:lineRule="auto"/>
-        <w:rPr>
-          <w:rFonts w:ascii="Arial" w:hAnsi="Arial" w:cs="Arial"/>
-          <w:sz w:val="24"/>
-          <w:szCs w:val="24"/>
-        </w:rPr>
-      </w:pPr>
-    </w:p>
-    <w:p>
-      <w:pPr>
-        <w:spacing w:after="0" w:line="360" w:lineRule="auto"/>
-        <w:rPr>
-          <w:rFonts w:ascii="Arial" w:hAnsi="Arial" w:cs="Arial"/>
-          <w:sz w:val="24"/>
-          <w:szCs w:val="24"/>
-        </w:rPr>
-      </w:pPr>
-      <w:r>
-        <w:rPr>
-          <w:rFonts w:ascii="Arial" w:hAnsi="Arial" w:cs="Arial"/>
-          <w:sz w:val="24"/>
-          <w:szCs w:val="24"/>
-        </w:rPr>
-        <w:t xml:space="preserve">O projeto contém as seguintes </w:t>
-      </w:r>
-      <w:proofErr w:type="spellStart"/>
-      <w:r>
-        <w:rPr>
-          <w:rFonts w:ascii="Arial" w:hAnsi="Arial" w:cs="Arial"/>
-          <w:sz w:val="24"/>
-          <w:szCs w:val="24"/>
-        </w:rPr>
-        <w:t>EndPoints</w:t>
-      </w:r>
-      <w:proofErr w:type="spellEnd"/>
-      <w:r>
-        <w:rPr>
-          <w:rFonts w:ascii="Arial" w:hAnsi="Arial" w:cs="Arial"/>
-          <w:sz w:val="24"/>
-          <w:szCs w:val="24"/>
-        </w:rPr>
-        <w:t>:</w:t>
-      </w:r>
-    </w:p>
-    <w:p>
-      <w:pPr>
-        <w:spacing w:after="0" w:line="360" w:lineRule="auto"/>
-        <w:rPr>
-          <w:rFonts w:ascii="Arial" w:hAnsi="Arial" w:cs="Arial"/>
-          <w:sz w:val="24"/>
-          <w:szCs w:val="24"/>
-        </w:rPr>
-      </w:pPr>
-    </w:p>
-    <w:p>
-      <w:pPr>
-        <w:spacing w:after="0" w:line="360" w:lineRule="auto"/>
-        <w:rPr>
-          <w:rFonts w:ascii="Arial" w:hAnsi="Arial" w:cs="Arial"/>
-          <w:sz w:val="24"/>
-          <w:szCs w:val="24"/>
-        </w:rPr>
-      </w:pPr>
-      <w:r>
-        <w:rPr>
-          <w:rFonts w:ascii="Arial" w:hAnsi="Arial" w:cs="Arial"/>
-          <w:sz w:val="24"/>
-          <w:szCs w:val="24"/>
-        </w:rPr>
-        <w:t xml:space="preserve">1. O sistema permite o usuário fazer o </w:t>
-      </w:r>
-      <w:proofErr w:type="spellStart"/>
-      <w:r>
-        <w:rPr>
-          <w:rFonts w:ascii="Arial" w:hAnsi="Arial" w:cs="Arial"/>
-          <w:sz w:val="24"/>
-          <w:szCs w:val="24"/>
-        </w:rPr>
-        <w:t>login</w:t>
-      </w:r>
-      <w:proofErr w:type="spellEnd"/>
-      <w:r>
-        <w:rPr>
-          <w:rFonts w:ascii="Arial" w:hAnsi="Arial" w:cs="Arial"/>
-          <w:sz w:val="24"/>
-          <w:szCs w:val="24"/>
-        </w:rPr>
-        <w:t xml:space="preserve"> com e-mail e senha;</w:t>
-      </w:r>
-    </w:p>
-    <w:p>
-      <w:pPr>
-        <w:spacing w:after="0" w:line="360" w:lineRule="auto"/>
-        <w:rPr>
-          <w:rFonts w:ascii="Arial" w:hAnsi="Arial" w:cs="Arial"/>
-          <w:sz w:val="24"/>
-          <w:szCs w:val="24"/>
-        </w:rPr>
-      </w:pPr>
-      <w:r>
-        <w:rPr>
-          <w:rFonts w:ascii="Arial" w:hAnsi="Arial" w:cs="Arial"/>
-          <w:sz w:val="24"/>
-          <w:szCs w:val="24"/>
-        </w:rPr>
-        <w:t xml:space="preserve">2. O sistema permite cadastrar </w:t>
-      </w:r>
-      <w:r>
-        <w:rPr>
-          <w:rFonts w:ascii="Arial" w:hAnsi="Arial" w:cs="Arial"/>
-          <w:sz w:val="24"/>
-          <w:szCs w:val="24"/>
-        </w:rPr>
-        <w:t>um projeto;</w:t>
-      </w:r>
-    </w:p>
-    <w:p>
-      <w:pPr>
-        <w:spacing w:after="0" w:line="360" w:lineRule="auto"/>
-        <w:rPr>
-          <w:rFonts w:ascii="Arial" w:hAnsi="Arial" w:cs="Arial"/>
-          <w:sz w:val="24"/>
-          <w:szCs w:val="24"/>
-        </w:rPr>
-      </w:pPr>
-      <w:r>
-        <w:rPr>
-          <w:rFonts w:ascii="Arial" w:hAnsi="Arial" w:cs="Arial"/>
-          <w:sz w:val="24"/>
-          <w:szCs w:val="24"/>
-        </w:rPr>
-        <w:t xml:space="preserve">3. O sistema permite </w:t>
-      </w:r>
-      <w:r>
-        <w:rPr>
-          <w:rFonts w:ascii="Arial" w:hAnsi="Arial" w:cs="Arial"/>
-          <w:sz w:val="24"/>
-          <w:szCs w:val="24"/>
-        </w:rPr>
-        <w:t>listar os projetos</w:t>
-      </w:r>
-      <w:r>
-        <w:rPr>
-          <w:rFonts w:ascii="Arial" w:hAnsi="Arial" w:cs="Arial"/>
-          <w:sz w:val="24"/>
-          <w:szCs w:val="24"/>
-        </w:rPr>
-        <w:t>;</w:t>
-      </w:r>
-    </w:p>
-    <w:p>
-      <w:pPr>
-        <w:spacing w:after="0" w:line="360" w:lineRule="auto"/>
-        <w:rPr>
-          <w:rFonts w:ascii="Arial" w:hAnsi="Arial" w:cs="Arial"/>
-          <w:sz w:val="24"/>
-          <w:szCs w:val="24"/>
-        </w:rPr>
-      </w:pPr>
-      <w:r>
-        <w:rPr>
-          <w:rFonts w:ascii="Arial" w:hAnsi="Arial" w:cs="Arial"/>
-          <w:sz w:val="24"/>
-          <w:szCs w:val="24"/>
-        </w:rPr>
-        <w:t xml:space="preserve">4. O sistema permite </w:t>
-      </w:r>
-      <w:r>
-        <w:rPr>
-          <w:rFonts w:ascii="Arial" w:hAnsi="Arial" w:cs="Arial"/>
-          <w:sz w:val="24"/>
-          <w:szCs w:val="24"/>
-        </w:rPr>
-        <w:t>atualizar um projeto</w:t>
-      </w:r>
-      <w:r>
-        <w:rPr>
-          <w:rFonts w:ascii="Arial" w:hAnsi="Arial" w:cs="Arial"/>
-          <w:sz w:val="24"/>
-          <w:szCs w:val="24"/>
-        </w:rPr>
-        <w:t>;</w:t>
-      </w:r>
-    </w:p>
-    <w:p>
-      <w:pPr>
-        <w:spacing w:after="0" w:line="360" w:lineRule="auto"/>
-        <w:rPr>
-          <w:rFonts w:ascii="Arial" w:hAnsi="Arial" w:cs="Arial"/>
-          <w:sz w:val="24"/>
-          <w:szCs w:val="24"/>
-        </w:rPr>
-      </w:pPr>
-      <w:r>
-        <w:rPr>
-          <w:rFonts w:ascii="Arial" w:hAnsi="Arial" w:cs="Arial"/>
-          <w:sz w:val="24"/>
-          <w:szCs w:val="24"/>
-        </w:rPr>
-        <w:t>5</w:t>
-      </w:r>
-      <w:r>
-        <w:rPr>
-          <w:rFonts w:ascii="Arial" w:hAnsi="Arial" w:cs="Arial"/>
-          <w:sz w:val="24"/>
-          <w:szCs w:val="24"/>
-        </w:rPr>
-        <w:t xml:space="preserve">. O sistema permite listar os </w:t>
-      </w:r>
-      <w:r>
-        <w:rPr>
-          <w:rFonts w:ascii="Arial" w:hAnsi="Arial" w:cs="Arial"/>
-          <w:sz w:val="24"/>
-          <w:szCs w:val="24"/>
-        </w:rPr>
-        <w:t>professores;</w:t>
-      </w:r>
-    </w:p>
-    <w:p>
-      <w:pPr>
-        <w:spacing w:after="0" w:line="360" w:lineRule="auto"/>
-        <w:rPr>
-          <w:rFonts w:ascii="Arial" w:hAnsi="Arial" w:cs="Arial"/>
-          <w:sz w:val="24"/>
-          <w:szCs w:val="24"/>
-        </w:rPr>
-      </w:pPr>
-      <w:r>
-        <w:rPr>
-          <w:rFonts w:ascii="Arial" w:hAnsi="Arial" w:cs="Arial"/>
-          <w:sz w:val="24"/>
-          <w:szCs w:val="24"/>
-        </w:rPr>
-        <w:t>6</w:t>
-      </w:r>
-      <w:r>
-        <w:rPr>
-          <w:rFonts w:ascii="Arial" w:hAnsi="Arial" w:cs="Arial"/>
-          <w:sz w:val="24"/>
-          <w:szCs w:val="24"/>
-        </w:rPr>
-        <w:t>. O sistema permite</w:t>
-      </w:r>
-      <w:r>
-        <w:rPr>
-          <w:rFonts w:ascii="Arial" w:hAnsi="Arial" w:cs="Arial"/>
-          <w:sz w:val="24"/>
-          <w:szCs w:val="24"/>
-        </w:rPr>
-        <w:t xml:space="preserve"> cadastrar um usuário;</w:t>
-      </w:r>
-    </w:p>
-    <w:p>
-      <w:pPr>
-        <w:spacing w:after="0" w:line="360" w:lineRule="auto"/>
-        <w:rPr>
-          <w:rFonts w:ascii="Arial" w:hAnsi="Arial" w:cs="Arial"/>
           <w:b/>
           <w:sz w:val="24"/>
           <w:szCs w:val="24"/>
@@ -7998,17 +7625,16 @@
           <w:szCs w:val="24"/>
         </w:rPr>
       </w:pPr>
-    </w:p>
-    <w:p>
-      <w:pPr>
-        <w:spacing w:after="0" w:line="360" w:lineRule="auto"/>
+      <w:r>
         <w:rPr>
           <w:rFonts w:ascii="Arial" w:hAnsi="Arial" w:cs="Arial"/>
           <w:b/>
           <w:sz w:val="24"/>
           <w:szCs w:val="24"/>
         </w:rPr>
-      </w:pPr>
+        <w:lastRenderedPageBreak/>
+        <w:t>PROTÓTIPO</w:t>
+      </w:r>
     </w:p>
     <w:p>
       <w:pPr>
@@ -8020,28 +7646,108 @@
           <w:szCs w:val="24"/>
         </w:rPr>
       </w:pPr>
-    </w:p>
-    <w:p>
-      <w:pPr>
-        <w:spacing w:after="0" w:line="360" w:lineRule="auto"/>
+      <w:r>
         <w:rPr>
           <w:rFonts w:ascii="Arial" w:hAnsi="Arial" w:cs="Arial"/>
           <w:b/>
-          <w:sz w:val="24"/>
-          <w:szCs w:val="24"/>
-        </w:rPr>
-      </w:pPr>
-    </w:p>
-    <w:p>
-      <w:pPr>
-        <w:spacing w:after="0" w:line="360" w:lineRule="auto"/>
+          <w:noProof/>
+          <w:sz w:val="24"/>
+          <w:szCs w:val="24"/>
+          <w:lang w:eastAsia="pt-BR"/>
+        </w:rPr>
+        <w:drawing>
+          <wp:inline distT="0" distB="0" distL="0" distR="0" wp14:anchorId="576EB85C" wp14:editId="4DA3878C">
+            <wp:extent cx="1778000" cy="3163700"/>
+            <wp:effectExtent l="0" t="0" r="0" b="0"/>
+            <wp:docPr id="9" name="Imagem 9"/>
+            <wp:cNvGraphicFramePr>
+              <a:graphicFrameLocks xmlns:a="http://schemas.openxmlformats.org/drawingml/2006/main" noChangeAspect="1"/>
+            </wp:cNvGraphicFramePr>
+            <a:graphic xmlns:a="http://schemas.openxmlformats.org/drawingml/2006/main">
+              <a:graphicData uri="http://schemas.openxmlformats.org/drawingml/2006/picture">
+                <pic:pic xmlns:pic="http://schemas.openxmlformats.org/drawingml/2006/picture">
+                  <pic:nvPicPr>
+                    <pic:cNvPr id="9" name="iPhone 6-7-8 – 3.png"/>
+                    <pic:cNvPicPr/>
+                  </pic:nvPicPr>
+                  <pic:blipFill>
+                    <a:blip r:embed="rId23">
+                      <a:extLst>
+                        <a:ext uri="{28A0092B-C50C-407E-A947-70E740481C1C}">
+                          <a14:useLocalDpi xmlns:a14="http://schemas.microsoft.com/office/drawing/2010/main" val="0"/>
+                        </a:ext>
+                      </a:extLst>
+                    </a:blip>
+                    <a:stretch>
+                      <a:fillRect/>
+                    </a:stretch>
+                  </pic:blipFill>
+                  <pic:spPr>
+                    <a:xfrm>
+                      <a:off x="0" y="0"/>
+                      <a:ext cx="1783076" cy="3172732"/>
+                    </a:xfrm>
+                    <a:prstGeom prst="rect">
+                      <a:avLst/>
+                    </a:prstGeom>
+                  </pic:spPr>
+                </pic:pic>
+              </a:graphicData>
+            </a:graphic>
+          </wp:inline>
+        </w:drawing>
+      </w:r>
+      <w:r>
         <w:rPr>
           <w:rFonts w:ascii="Arial" w:hAnsi="Arial" w:cs="Arial"/>
           <w:b/>
-          <w:sz w:val="24"/>
-          <w:szCs w:val="24"/>
-        </w:rPr>
-      </w:pPr>
+          <w:noProof/>
+          <w:sz w:val="24"/>
+          <w:szCs w:val="24"/>
+          <w:lang w:eastAsia="pt-BR"/>
+        </w:rPr>
+        <w:drawing>
+          <wp:inline distT="0" distB="0" distL="0" distR="0" wp14:anchorId="4095512A" wp14:editId="3B579DB6">
+            <wp:extent cx="1752600" cy="3118504"/>
+            <wp:effectExtent l="0" t="0" r="0" b="5715"/>
+            <wp:docPr id="10" name="Imagem 10"/>
+            <wp:cNvGraphicFramePr>
+              <a:graphicFrameLocks xmlns:a="http://schemas.openxmlformats.org/drawingml/2006/main" noChangeAspect="1"/>
+            </wp:cNvGraphicFramePr>
+            <a:graphic xmlns:a="http://schemas.openxmlformats.org/drawingml/2006/main">
+              <a:graphicData uri="http://schemas.openxmlformats.org/drawingml/2006/picture">
+                <pic:pic xmlns:pic="http://schemas.openxmlformats.org/drawingml/2006/picture">
+                  <pic:nvPicPr>
+                    <pic:cNvPr id="10" name="iPhone 6-7-8 – 4.png"/>
+                    <pic:cNvPicPr/>
+                  </pic:nvPicPr>
+                  <pic:blipFill>
+                    <a:blip r:embed="rId24">
+                      <a:extLst>
+                        <a:ext uri="{28A0092B-C50C-407E-A947-70E740481C1C}">
+                          <a14:useLocalDpi xmlns:a14="http://schemas.microsoft.com/office/drawing/2010/main" val="0"/>
+                        </a:ext>
+                      </a:extLst>
+                    </a:blip>
+                    <a:stretch>
+                      <a:fillRect/>
+                    </a:stretch>
+                  </pic:blipFill>
+                  <pic:spPr>
+                    <a:xfrm>
+                      <a:off x="0" y="0"/>
+                      <a:ext cx="1761827" cy="3134922"/>
+                    </a:xfrm>
+                    <a:prstGeom prst="rect">
+                      <a:avLst/>
+                    </a:prstGeom>
+                  </pic:spPr>
+                </pic:pic>
+              </a:graphicData>
+            </a:graphic>
+          </wp:inline>
+        </w:drawing>
+      </w:r>
     </w:p>
     <w:p>
       <w:pPr>
@@ -8053,37 +7759,119 @@
           <w:szCs w:val="24"/>
         </w:rPr>
       </w:pPr>
-    </w:p>
-    <w:p>
-      <w:pPr>
-        <w:spacing w:after="0" w:line="360" w:lineRule="auto"/>
+      <w:r>
         <w:rPr>
           <w:rFonts w:ascii="Arial" w:hAnsi="Arial" w:cs="Arial"/>
           <w:b/>
-          <w:sz w:val="24"/>
-          <w:szCs w:val="24"/>
-        </w:rPr>
-      </w:pPr>
-    </w:p>
-    <w:p>
-      <w:pPr>
-        <w:spacing w:after="0" w:line="360" w:lineRule="auto"/>
+          <w:noProof/>
+          <w:sz w:val="24"/>
+          <w:szCs w:val="24"/>
+          <w:lang w:eastAsia="pt-BR"/>
+        </w:rPr>
+        <w:drawing>
+          <wp:inline distT="0" distB="0" distL="0" distR="0" wp14:anchorId="18A114CD" wp14:editId="76A7B471">
+            <wp:extent cx="1790700" cy="3186298"/>
+            <wp:effectExtent l="0" t="0" r="0" b="0"/>
+            <wp:docPr id="8" name="Imagem 8"/>
+            <wp:cNvGraphicFramePr>
+              <a:graphicFrameLocks xmlns:a="http://schemas.openxmlformats.org/drawingml/2006/main" noChangeAspect="1"/>
+            </wp:cNvGraphicFramePr>
+            <a:graphic xmlns:a="http://schemas.openxmlformats.org/drawingml/2006/main">
+              <a:graphicData uri="http://schemas.openxmlformats.org/drawingml/2006/picture">
+                <pic:pic xmlns:pic="http://schemas.openxmlformats.org/drawingml/2006/picture">
+                  <pic:nvPicPr>
+                    <pic:cNvPr id="8" name="iPhone 6-7-8 – 2.png"/>
+                    <pic:cNvPicPr/>
+                  </pic:nvPicPr>
+                  <pic:blipFill>
+                    <a:blip r:embed="rId25">
+                      <a:extLst>
+                        <a:ext uri="{28A0092B-C50C-407E-A947-70E740481C1C}">
+                          <a14:useLocalDpi xmlns:a14="http://schemas.microsoft.com/office/drawing/2010/main" val="0"/>
+                        </a:ext>
+                      </a:extLst>
+                    </a:blip>
+                    <a:stretch>
+                      <a:fillRect/>
+                    </a:stretch>
+                  </pic:blipFill>
+                  <pic:spPr>
+                    <a:xfrm>
+                      <a:off x="0" y="0"/>
+                      <a:ext cx="1797839" cy="3199000"/>
+                    </a:xfrm>
+                    <a:prstGeom prst="rect">
+                      <a:avLst/>
+                    </a:prstGeom>
+                  </pic:spPr>
+                </pic:pic>
+              </a:graphicData>
+            </a:graphic>
+          </wp:inline>
+        </w:drawing>
+      </w:r>
+      <w:r>
         <w:rPr>
           <w:rFonts w:ascii="Arial" w:hAnsi="Arial" w:cs="Arial"/>
           <w:b/>
-          <w:sz w:val="24"/>
-          <w:szCs w:val="24"/>
-        </w:rPr>
-      </w:pPr>
-      <w:r>
+          <w:noProof/>
+          <w:sz w:val="24"/>
+          <w:szCs w:val="24"/>
+          <w:lang w:eastAsia="pt-BR"/>
+        </w:rPr>
+        <w:drawing>
+          <wp:inline distT="0" distB="0" distL="0" distR="0">
+            <wp:extent cx="1790700" cy="3186298"/>
+            <wp:effectExtent l="0" t="0" r="0" b="0"/>
+            <wp:docPr id="11" name="Imagem 11"/>
+            <wp:cNvGraphicFramePr>
+              <a:graphicFrameLocks xmlns:a="http://schemas.openxmlformats.org/drawingml/2006/main" noChangeAspect="1"/>
+            </wp:cNvGraphicFramePr>
+            <a:graphic xmlns:a="http://schemas.openxmlformats.org/drawingml/2006/main">
+              <a:graphicData uri="http://schemas.openxmlformats.org/drawingml/2006/picture">
+                <pic:pic xmlns:pic="http://schemas.openxmlformats.org/drawingml/2006/picture">
+                  <pic:nvPicPr>
+                    <pic:cNvPr id="11" name="iPhone 6-7-8 – 7.png"/>
+                    <pic:cNvPicPr/>
+                  </pic:nvPicPr>
+                  <pic:blipFill>
+                    <a:blip r:embed="rId26">
+                      <a:extLst>
+                        <a:ext uri="{28A0092B-C50C-407E-A947-70E740481C1C}">
+                          <a14:useLocalDpi xmlns:a14="http://schemas.microsoft.com/office/drawing/2010/main" val="0"/>
+                        </a:ext>
+                      </a:extLst>
+                    </a:blip>
+                    <a:stretch>
+                      <a:fillRect/>
+                    </a:stretch>
+                  </pic:blipFill>
+                  <pic:spPr>
+                    <a:xfrm>
+                      <a:off x="0" y="0"/>
+                      <a:ext cx="1793799" cy="3191813"/>
+                    </a:xfrm>
+                    <a:prstGeom prst="rect">
+                      <a:avLst/>
+                    </a:prstGeom>
+                  </pic:spPr>
+                </pic:pic>
+              </a:graphicData>
+            </a:graphic>
+          </wp:inline>
+        </w:drawing>
+      </w:r>
+    </w:p>
+    <w:p>
+      <w:pPr>
+        <w:spacing w:after="0" w:line="360" w:lineRule="auto"/>
         <w:rPr>
           <w:rFonts w:ascii="Arial" w:hAnsi="Arial" w:cs="Arial"/>
           <w:b/>
           <w:sz w:val="24"/>
           <w:szCs w:val="24"/>
         </w:rPr>
-        <w:t>PROTÓTIPOS</w:t>
-      </w:r>
+      </w:pPr>
     </w:p>
     <w:p>
       <w:pPr>
@@ -8106,13 +7894,80 @@
           <w:szCs w:val="24"/>
         </w:rPr>
       </w:pPr>
-      <w:r>
+    </w:p>
+    <w:p>
+      <w:pPr>
+        <w:spacing w:after="0" w:line="360" w:lineRule="auto"/>
         <w:rPr>
           <w:rFonts w:ascii="Arial" w:hAnsi="Arial" w:cs="Arial"/>
           <w:b/>
           <w:sz w:val="24"/>
           <w:szCs w:val="24"/>
         </w:rPr>
+      </w:pPr>
+    </w:p>
+    <w:p>
+      <w:pPr>
+        <w:spacing w:after="0" w:line="360" w:lineRule="auto"/>
+        <w:rPr>
+          <w:rFonts w:ascii="Arial" w:hAnsi="Arial" w:cs="Arial"/>
+          <w:b/>
+          <w:sz w:val="24"/>
+          <w:szCs w:val="24"/>
+        </w:rPr>
+      </w:pPr>
+    </w:p>
+    <w:p>
+      <w:pPr>
+        <w:spacing w:after="0" w:line="360" w:lineRule="auto"/>
+        <w:rPr>
+          <w:rFonts w:ascii="Arial" w:hAnsi="Arial" w:cs="Arial"/>
+          <w:b/>
+          <w:sz w:val="24"/>
+          <w:szCs w:val="24"/>
+        </w:rPr>
+      </w:pPr>
+    </w:p>
+    <w:p>
+      <w:pPr>
+        <w:spacing w:after="0" w:line="360" w:lineRule="auto"/>
+        <w:rPr>
+          <w:rFonts w:ascii="Arial" w:hAnsi="Arial" w:cs="Arial"/>
+          <w:b/>
+          <w:sz w:val="24"/>
+          <w:szCs w:val="24"/>
+        </w:rPr>
+      </w:pPr>
+    </w:p>
+    <w:p>
+      <w:pPr>
+        <w:spacing w:after="0" w:line="360" w:lineRule="auto"/>
+        <w:rPr>
+          <w:rFonts w:ascii="Arial" w:hAnsi="Arial" w:cs="Arial"/>
+          <w:b/>
+          <w:sz w:val="24"/>
+          <w:szCs w:val="24"/>
+        </w:rPr>
+      </w:pPr>
+    </w:p>
+    <w:p>
+      <w:pPr>
+        <w:spacing w:after="0" w:line="360" w:lineRule="auto"/>
+        <w:rPr>
+          <w:rFonts w:ascii="Arial" w:hAnsi="Arial" w:cs="Arial"/>
+          <w:b/>
+          <w:sz w:val="24"/>
+          <w:szCs w:val="24"/>
+        </w:rPr>
+      </w:pPr>
+      <w:r>
+        <w:rPr>
+          <w:rFonts w:ascii="Arial" w:hAnsi="Arial" w:cs="Arial"/>
+          <w:b/>
+          <w:sz w:val="24"/>
+          <w:szCs w:val="24"/>
+        </w:rPr>
+        <w:lastRenderedPageBreak/>
         <w:t>MOBILE</w:t>
       </w:r>
     </w:p>
@@ -8321,6 +8176,126 @@
         <w:spacing w:after="0" w:line="360" w:lineRule="auto"/>
         <w:rPr>
           <w:rFonts w:ascii="Arial" w:hAnsi="Arial" w:cs="Arial"/>
+          <w:sz w:val="24"/>
+          <w:szCs w:val="24"/>
+        </w:rPr>
+      </w:pPr>
+    </w:p>
+    <w:p>
+      <w:pPr>
+        <w:spacing w:after="0" w:line="360" w:lineRule="auto"/>
+        <w:rPr>
+          <w:rFonts w:ascii="Arial" w:hAnsi="Arial" w:cs="Arial"/>
+          <w:sz w:val="24"/>
+          <w:szCs w:val="24"/>
+        </w:rPr>
+      </w:pPr>
+    </w:p>
+    <w:p>
+      <w:pPr>
+        <w:spacing w:after="0" w:line="360" w:lineRule="auto"/>
+        <w:rPr>
+          <w:rFonts w:ascii="Arial" w:hAnsi="Arial" w:cs="Arial"/>
+          <w:sz w:val="24"/>
+          <w:szCs w:val="24"/>
+        </w:rPr>
+      </w:pPr>
+    </w:p>
+    <w:p>
+      <w:pPr>
+        <w:spacing w:after="0" w:line="360" w:lineRule="auto"/>
+        <w:rPr>
+          <w:rFonts w:ascii="Arial" w:hAnsi="Arial" w:cs="Arial"/>
+          <w:sz w:val="24"/>
+          <w:szCs w:val="24"/>
+        </w:rPr>
+      </w:pPr>
+    </w:p>
+    <w:p>
+      <w:pPr>
+        <w:spacing w:after="0" w:line="360" w:lineRule="auto"/>
+        <w:rPr>
+          <w:rFonts w:ascii="Arial" w:hAnsi="Arial" w:cs="Arial"/>
+          <w:sz w:val="24"/>
+          <w:szCs w:val="24"/>
+        </w:rPr>
+      </w:pPr>
+    </w:p>
+    <w:p>
+      <w:pPr>
+        <w:spacing w:after="0" w:line="360" w:lineRule="auto"/>
+        <w:rPr>
+          <w:rFonts w:ascii="Arial" w:hAnsi="Arial" w:cs="Arial"/>
+          <w:sz w:val="24"/>
+          <w:szCs w:val="24"/>
+        </w:rPr>
+      </w:pPr>
+    </w:p>
+    <w:p>
+      <w:pPr>
+        <w:spacing w:after="0" w:line="360" w:lineRule="auto"/>
+        <w:rPr>
+          <w:rFonts w:ascii="Arial" w:hAnsi="Arial" w:cs="Arial"/>
+          <w:sz w:val="24"/>
+          <w:szCs w:val="24"/>
+        </w:rPr>
+      </w:pPr>
+    </w:p>
+    <w:p>
+      <w:pPr>
+        <w:spacing w:after="0" w:line="360" w:lineRule="auto"/>
+        <w:rPr>
+          <w:rFonts w:ascii="Arial" w:hAnsi="Arial" w:cs="Arial"/>
+          <w:sz w:val="24"/>
+          <w:szCs w:val="24"/>
+        </w:rPr>
+      </w:pPr>
+    </w:p>
+    <w:p>
+      <w:pPr>
+        <w:spacing w:after="0" w:line="360" w:lineRule="auto"/>
+        <w:rPr>
+          <w:rFonts w:ascii="Arial" w:hAnsi="Arial" w:cs="Arial"/>
+          <w:sz w:val="24"/>
+          <w:szCs w:val="24"/>
+        </w:rPr>
+      </w:pPr>
+    </w:p>
+    <w:p>
+      <w:pPr>
+        <w:spacing w:after="0" w:line="360" w:lineRule="auto"/>
+        <w:rPr>
+          <w:rFonts w:ascii="Arial" w:hAnsi="Arial" w:cs="Arial"/>
+          <w:sz w:val="24"/>
+          <w:szCs w:val="24"/>
+        </w:rPr>
+      </w:pPr>
+    </w:p>
+    <w:p>
+      <w:pPr>
+        <w:spacing w:after="0" w:line="360" w:lineRule="auto"/>
+        <w:rPr>
+          <w:rFonts w:ascii="Arial" w:hAnsi="Arial" w:cs="Arial"/>
+          <w:sz w:val="24"/>
+          <w:szCs w:val="24"/>
+        </w:rPr>
+      </w:pPr>
+    </w:p>
+    <w:p>
+      <w:pPr>
+        <w:spacing w:after="0" w:line="360" w:lineRule="auto"/>
+        <w:rPr>
+          <w:rFonts w:ascii="Arial" w:hAnsi="Arial" w:cs="Arial"/>
+          <w:sz w:val="24"/>
+          <w:szCs w:val="24"/>
+        </w:rPr>
+      </w:pPr>
+    </w:p>
+    <w:p>
+      <w:pPr>
+        <w:spacing w:after="0" w:line="360" w:lineRule="auto"/>
+        <w:rPr>
+          <w:rFonts w:ascii="Arial" w:hAnsi="Arial" w:cs="Arial"/>
           <w:b/>
           <w:sz w:val="24"/>
           <w:szCs w:val="24"/>
@@ -8333,6 +8308,7 @@
           <w:sz w:val="24"/>
           <w:szCs w:val="24"/>
         </w:rPr>
+        <w:lastRenderedPageBreak/>
         <w:t>REFERÊNCIAS</w:t>
       </w:r>
     </w:p>
@@ -8363,7 +8339,7 @@
         </w:rPr>
         <w:t xml:space="preserve">STRADA, Helena; GUERRA, Fernando Henrique. Curso de Desenvolvimento de Sistemas Senai Informática. São Paulo, 2019. Conteúdo disponível: </w:t>
       </w:r>
-      <w:hyperlink r:id="rId22" w:history="1">
+      <w:hyperlink r:id="rId27" w:history="1">
         <w:r>
           <w:rPr>
             <w:rStyle w:val="Hyperlink"/>
@@ -8422,25 +8398,15 @@
           <w:szCs w:val="24"/>
         </w:rPr>
       </w:pPr>
-      <w:proofErr w:type="spellStart"/>
-      <w:r>
-        <w:rPr>
-          <w:rFonts w:ascii="Arial" w:hAnsi="Arial" w:cs="Arial"/>
-          <w:sz w:val="24"/>
-          <w:szCs w:val="24"/>
-        </w:rPr>
-        <w:t>Stack</w:t>
-      </w:r>
-      <w:proofErr w:type="spellEnd"/>
-      <w:r>
-        <w:rPr>
-          <w:rFonts w:ascii="Arial" w:hAnsi="Arial" w:cs="Arial"/>
-          <w:sz w:val="24"/>
-          <w:szCs w:val="24"/>
-        </w:rPr>
-        <w:t xml:space="preserve"> Overflow: </w:t>
-      </w:r>
-      <w:hyperlink r:id="rId23" w:history="1">
+      <w:r>
+        <w:rPr>
+          <w:rFonts w:ascii="Arial" w:hAnsi="Arial" w:cs="Arial"/>
+          <w:sz w:val="24"/>
+          <w:szCs w:val="24"/>
+        </w:rPr>
+        <w:t xml:space="preserve">Stack Overflow: </w:t>
+      </w:r>
+      <w:hyperlink r:id="rId28" w:history="1">
         <w:r>
           <w:rPr>
             <w:rStyle w:val="Hyperlink"/>
@@ -8467,27 +8433,9 @@
           <w:sz w:val="24"/>
           <w:szCs w:val="24"/>
         </w:rPr>
-        <w:t xml:space="preserve">W3 </w:t>
-      </w:r>
-      <w:proofErr w:type="spellStart"/>
-      <w:r>
-        <w:rPr>
-          <w:rFonts w:ascii="Arial" w:hAnsi="Arial" w:cs="Arial"/>
-          <w:sz w:val="24"/>
-          <w:szCs w:val="24"/>
-        </w:rPr>
-        <w:t>Schools</w:t>
-      </w:r>
-      <w:proofErr w:type="spellEnd"/>
-      <w:r>
-        <w:rPr>
-          <w:rFonts w:ascii="Arial" w:hAnsi="Arial" w:cs="Arial"/>
-          <w:sz w:val="24"/>
-          <w:szCs w:val="24"/>
-        </w:rPr>
-        <w:t xml:space="preserve">: </w:t>
-      </w:r>
-      <w:hyperlink r:id="rId24" w:history="1">
+        <w:t xml:space="preserve">W3 Schools: </w:t>
+      </w:r>
+      <w:hyperlink r:id="rId29" w:history="1">
         <w:r>
           <w:rPr>
             <w:rStyle w:val="Hyperlink"/>
@@ -8508,25 +8456,15 @@
           <w:szCs w:val="24"/>
         </w:rPr>
       </w:pPr>
-      <w:proofErr w:type="spellStart"/>
-      <w:r>
-        <w:rPr>
-          <w:rFonts w:ascii="Arial" w:hAnsi="Arial" w:cs="Arial"/>
-          <w:sz w:val="24"/>
-          <w:szCs w:val="24"/>
-        </w:rPr>
-        <w:t>ReactJS</w:t>
-      </w:r>
-      <w:proofErr w:type="spellEnd"/>
-      <w:r>
-        <w:rPr>
-          <w:rFonts w:ascii="Arial" w:hAnsi="Arial" w:cs="Arial"/>
-          <w:sz w:val="24"/>
-          <w:szCs w:val="24"/>
-        </w:rPr>
-        <w:t xml:space="preserve">: </w:t>
-      </w:r>
-      <w:hyperlink r:id="rId25" w:history="1">
+      <w:r>
+        <w:rPr>
+          <w:rFonts w:ascii="Arial" w:hAnsi="Arial" w:cs="Arial"/>
+          <w:sz w:val="24"/>
+          <w:szCs w:val="24"/>
+        </w:rPr>
+        <w:t xml:space="preserve">ReactJS: </w:t>
+      </w:r>
+      <w:hyperlink r:id="rId30" w:history="1">
         <w:r>
           <w:rPr>
             <w:rStyle w:val="Hyperlink"/>
@@ -8553,27 +8491,9 @@
           <w:sz w:val="24"/>
           <w:szCs w:val="24"/>
         </w:rPr>
-        <w:t xml:space="preserve">Microsoft </w:t>
-      </w:r>
-      <w:proofErr w:type="spellStart"/>
-      <w:r>
-        <w:rPr>
-          <w:rFonts w:ascii="Arial" w:hAnsi="Arial" w:cs="Arial"/>
-          <w:sz w:val="24"/>
-          <w:szCs w:val="24"/>
-        </w:rPr>
-        <w:t>Docs</w:t>
-      </w:r>
-      <w:proofErr w:type="spellEnd"/>
-      <w:r>
-        <w:rPr>
-          <w:rFonts w:ascii="Arial" w:hAnsi="Arial" w:cs="Arial"/>
-          <w:sz w:val="24"/>
-          <w:szCs w:val="24"/>
-        </w:rPr>
-        <w:t xml:space="preserve">: </w:t>
-      </w:r>
-      <w:hyperlink r:id="rId26" w:history="1">
+        <w:t xml:space="preserve">Microsoft Docs: </w:t>
+      </w:r>
+      <w:hyperlink r:id="rId31" w:history="1">
         <w:r>
           <w:rPr>
             <w:rStyle w:val="Hyperlink"/>
@@ -8594,25 +8514,15 @@
           <w:szCs w:val="24"/>
         </w:rPr>
       </w:pPr>
-      <w:proofErr w:type="spellStart"/>
-      <w:r>
-        <w:rPr>
-          <w:rFonts w:ascii="Arial" w:hAnsi="Arial" w:cs="Arial"/>
-          <w:sz w:val="24"/>
-          <w:szCs w:val="24"/>
-        </w:rPr>
-        <w:t>PostMan</w:t>
-      </w:r>
-      <w:proofErr w:type="spellEnd"/>
-      <w:r>
-        <w:rPr>
-          <w:rFonts w:ascii="Arial" w:hAnsi="Arial" w:cs="Arial"/>
-          <w:sz w:val="24"/>
-          <w:szCs w:val="24"/>
-        </w:rPr>
-        <w:t xml:space="preserve">: </w:t>
-      </w:r>
-      <w:hyperlink r:id="rId27" w:history="1">
+      <w:r>
+        <w:rPr>
+          <w:rFonts w:ascii="Arial" w:hAnsi="Arial" w:cs="Arial"/>
+          <w:sz w:val="24"/>
+          <w:szCs w:val="24"/>
+        </w:rPr>
+        <w:t xml:space="preserve">PostMan: </w:t>
+      </w:r>
+      <w:hyperlink r:id="rId32" w:history="1">
         <w:r>
           <w:rPr>
             <w:rStyle w:val="Hyperlink"/>
@@ -8641,7 +8551,7 @@
         </w:rPr>
         <w:t xml:space="preserve">GitHub: </w:t>
       </w:r>
-      <w:hyperlink r:id="rId28" w:history="1">
+      <w:hyperlink r:id="rId33" w:history="1">
         <w:r>
           <w:rPr>
             <w:rStyle w:val="Hyperlink"/>
@@ -8654,7 +8564,7 @@
       </w:hyperlink>
     </w:p>
     <w:sectPr>
-      <w:footerReference w:type="default" r:id="rId29"/>
+      <w:footerReference w:type="default" r:id="rId34"/>
       <w:pgSz w:w="11906" w:h="16838" w:code="9"/>
       <w:pgMar w:top="1701" w:right="1134" w:bottom="1134" w:left="1701" w:header="709" w:footer="709" w:gutter="0"/>
       <w:cols w:space="708"/>
@@ -8719,7 +8629,7 @@
           <w:rPr>
             <w:noProof/>
           </w:rPr>
-          <w:t>9</w:t>
+          <w:t>3</w:t>
         </w:r>
         <w:r>
           <w:fldChar w:fldCharType="end"/>
@@ -9816,7 +9726,7 @@
 </file>
 
 <file path=customXml/itemProps1.xml><?xml version="1.0" encoding="utf-8"?>
-<ds:datastoreItem xmlns:ds="http://schemas.openxmlformats.org/officeDocument/2006/customXml" ds:itemID="{CD4DB284-415C-4DF3-AFB3-8339B8632DDE}">
+<ds:datastoreItem xmlns:ds="http://schemas.openxmlformats.org/officeDocument/2006/customXml" ds:itemID="{9DCE45E2-6F12-4DCC-859F-2E1A91635A87}">
   <ds:schemaRefs>
     <ds:schemaRef ds:uri="http://schemas.openxmlformats.org/officeDocument/2006/bibliography"/>
   </ds:schemaRefs>

</xml_diff>